<commit_message>
Working on related work
</commit_message>
<xml_diff>
--- a/OutlineNotebook.docx
+++ b/OutlineNotebook.docx
@@ -568,15 +568,7 @@
         <w:pStyle w:val="NoteLevel3"/>
       </w:pPr>
       <w:r>
-        <w:t xml:space="preserve">Cite </w:t>
-      </w:r>
-      <w:proofErr w:type="spellStart"/>
-      <w:r>
-        <w:t>Knepley</w:t>
-      </w:r>
-      <w:proofErr w:type="spellEnd"/>
-      <w:r>
-        <w:t xml:space="preserve"> for interpolation</w:t>
+        <w:t>Cite Knepley for interpolation</w:t>
       </w:r>
     </w:p>
     <w:p>
@@ -917,13 +909,8 @@
         <w:pStyle w:val="NoteLevel2"/>
       </w:pPr>
       <w:r>
-        <w:t xml:space="preserve">All Derivatives as </w:t>
-      </w:r>
-      <w:proofErr w:type="spellStart"/>
-      <w:r>
-        <w:t>SpMV</w:t>
-      </w:r>
-      <w:proofErr w:type="spellEnd"/>
+        <w:t>All Derivatives as SpMV</w:t>
+      </w:r>
     </w:p>
     <w:p>
       <w:pPr>
@@ -980,15 +967,7 @@
         <w:pStyle w:val="NoteLevel2"/>
       </w:pPr>
       <w:r>
-        <w:t xml:space="preserve">Trends in hardware since 2006 (additions and </w:t>
-      </w:r>
-      <w:proofErr w:type="spellStart"/>
-      <w:r>
-        <w:t>benfits</w:t>
-      </w:r>
-      <w:proofErr w:type="spellEnd"/>
-      <w:r>
-        <w:t>)</w:t>
+        <w:t>Trends in hardware since 2006 (additions and benfits)</w:t>
       </w:r>
     </w:p>
     <w:p>
@@ -1003,13 +982,8 @@
       <w:pPr>
         <w:pStyle w:val="NoteLevel2"/>
       </w:pPr>
-      <w:proofErr w:type="spellStart"/>
-      <w:r>
-        <w:t>SpMV</w:t>
-      </w:r>
-      <w:proofErr w:type="spellEnd"/>
-      <w:r>
-        <w:t xml:space="preserve"> memory layout</w:t>
+      <w:r>
+        <w:t>SpMV memory layout</w:t>
       </w:r>
     </w:p>
     <w:p>
@@ -1032,11 +1006,9 @@
       <w:pPr>
         <w:pStyle w:val="NoteLevel1"/>
       </w:pPr>
-      <w:proofErr w:type="spellStart"/>
       <w:r>
         <w:t>OpenCL</w:t>
       </w:r>
-      <w:proofErr w:type="spellEnd"/>
     </w:p>
     <w:p>
       <w:pPr>
@@ -1091,11 +1063,7 @@
         <w:pStyle w:val="NoteLevel3"/>
       </w:pPr>
       <w:r>
-        <w:t>Work-</w:t>
-      </w:r>
-      <w:proofErr w:type="spellStart"/>
-      <w:r>
-        <w:t>Group</w:t>
+        <w:t>Work-Group</w:t>
       </w:r>
     </w:p>
     <w:p>
@@ -1105,7 +1073,6 @@
       <w:r>
         <w:t>NDRange</w:t>
       </w:r>
-      <w:proofErr w:type="spellEnd"/>
     </w:p>
     <w:p>
       <w:pPr>
@@ -1179,15 +1146,7 @@
         <w:t>E.g.,</w:t>
       </w:r>
       <w:r>
-        <w:t xml:space="preserve"> </w:t>
-      </w:r>
-      <w:proofErr w:type="spellStart"/>
-      <w:r>
-        <w:t>Matlab</w:t>
-      </w:r>
-      <w:proofErr w:type="spellEnd"/>
-      <w:r>
-        <w:t xml:space="preserve"> (MEX compiled kernel wrappers)</w:t>
+        <w:t xml:space="preserve"> Matlab (MEX compiled kernel wrappers)</w:t>
       </w:r>
     </w:p>
     <w:p>
@@ -1218,26 +1177,16 @@
       <w:pPr>
         <w:pStyle w:val="NoteLevel3"/>
       </w:pPr>
-      <w:proofErr w:type="gramStart"/>
-      <w:r>
-        <w:t>superior</w:t>
-      </w:r>
-      <w:proofErr w:type="gramEnd"/>
-      <w:r>
-        <w:t xml:space="preserve"> performance 1.2 TFLOPs possible in one card</w:t>
+      <w:r>
+        <w:t>superior performance 1.2 TFLOPs possible in one card</w:t>
       </w:r>
     </w:p>
     <w:p>
       <w:pPr>
         <w:pStyle w:val="NoteLevel3"/>
       </w:pPr>
-      <w:proofErr w:type="gramStart"/>
-      <w:r>
-        <w:t>was</w:t>
-      </w:r>
-      <w:proofErr w:type="gramEnd"/>
-      <w:r>
-        <w:t xml:space="preserve"> a trending technology (major uptake in supercomputing and national labs)</w:t>
+      <w:r>
+        <w:t>was a trending technology (major uptake in supercomputing and national labs)</w:t>
       </w:r>
     </w:p>
     <w:p>
@@ -1277,15 +1226,8 @@
         <w:pStyle w:val="NoteLevel4"/>
       </w:pPr>
       <w:r>
-        <w:t xml:space="preserve">Many studies focused on optimization of </w:t>
-      </w:r>
-      <w:proofErr w:type="gramStart"/>
-      <w:r>
-        <w:t>primitives which</w:t>
-      </w:r>
-      <w:proofErr w:type="gramEnd"/>
-      <w:r>
-        <w:t xml:space="preserve"> allow general use in applications such as RBF-FD without recreating the wheel when it comes to optimal algorithms. Allows researchers to concentrate on other investigations into application, preconditioning, data analysis, etc.</w:t>
+        <w:lastRenderedPageBreak/>
+        <w:t>Many studies focused on optimization of primitives which allow general use in applications such as RBF-FD without recreating the wheel when it comes to optimal algorithms. Allows researchers to concentrate on other investigations into application, preconditioning, data analysis, etc.</w:t>
       </w:r>
     </w:p>
     <w:p>
@@ -1301,15 +1243,7 @@
         </w:sectPr>
       </w:pPr>
       <w:r>
-        <w:t xml:space="preserve">Newcomers to the field are interested USING </w:t>
-      </w:r>
-      <w:proofErr w:type="spellStart"/>
-      <w:r>
-        <w:t>gpgpu</w:t>
-      </w:r>
-      <w:proofErr w:type="spellEnd"/>
-      <w:r>
-        <w:t xml:space="preserve"> applications, rather than writing them </w:t>
+        <w:t xml:space="preserve">Newcomers to the field are interested USING gpgpu applications, rather than writing them </w:t>
       </w:r>
       <w:r>
         <w:cr/>
@@ -1327,10 +1261,99 @@
           <w:docGrid w:type="lines" w:linePitch="360"/>
         </w:sectPr>
       </w:pPr>
-      <w:bookmarkStart w:id="10" w:name="_GoBack"/>
-      <w:bookmarkEnd w:id="10"/>
       <w:r>
         <w:cr/>
+      </w:r>
+    </w:p>
+    <w:p>
+      <w:pPr>
+        <w:pStyle w:val="NoteLevel1"/>
+      </w:pPr>
+      <w:r>
+        <w:t xml:space="preserve">Peak </w:t>
+      </w:r>
+      <w:r>
+        <w:t>throughput</w:t>
+      </w:r>
+    </w:p>
+    <w:p>
+      <w:pPr>
+        <w:pStyle w:val="NoteLevel2"/>
+      </w:pPr>
+      <w:r>
+        <w:t>CPU</w:t>
+      </w:r>
+    </w:p>
+    <w:p>
+      <w:pPr>
+        <w:pStyle w:val="NoteLevel2"/>
+      </w:pPr>
+      <w:r>
+        <w:t>GPU</w:t>
+      </w:r>
+    </w:p>
+    <w:p>
+      <w:pPr>
+        <w:pStyle w:val="NoteLevel1"/>
+      </w:pPr>
+      <w:r>
+        <w:t xml:space="preserve">Achieved throughput </w:t>
+      </w:r>
+    </w:p>
+    <w:p>
+      <w:pPr>
+        <w:pStyle w:val="NoteLevel2"/>
+      </w:pPr>
+      <w:r>
+        <w:t>CPU</w:t>
+      </w:r>
+    </w:p>
+    <w:p>
+      <w:pPr>
+        <w:pStyle w:val="NoteLevel2"/>
+      </w:pPr>
+      <w:r>
+        <w:t>GPU</w:t>
+      </w:r>
+    </w:p>
+    <w:p>
+      <w:pPr>
+        <w:pStyle w:val="NoteLevel1"/>
+      </w:pPr>
+      <w:r>
+        <w:t>Scalability</w:t>
+      </w:r>
+    </w:p>
+    <w:p>
+      <w:pPr>
+        <w:pStyle w:val="NoteLevel2"/>
+      </w:pPr>
+      <w:r>
+        <w:t xml:space="preserve">Weak </w:t>
+      </w:r>
+    </w:p>
+    <w:p>
+      <w:pPr>
+        <w:pStyle w:val="NoteLevel2"/>
+      </w:pPr>
+      <w:r>
+        <w:t>Strong</w:t>
+      </w:r>
+    </w:p>
+    <w:p>
+      <w:pPr>
+        <w:pStyle w:val="NoteLevel1"/>
+      </w:pPr>
+      <w:r>
+        <w:t>Time reduction</w:t>
+      </w:r>
+    </w:p>
+    <w:p>
+      <w:pPr>
+        <w:pStyle w:val="NoteLevel2"/>
+      </w:pPr>
+      <w:r>
+        <w:t xml:space="preserve">Neighbor </w:t>
       </w:r>
     </w:p>
     <w:p>
@@ -1352,6 +1375,118 @@
     <w:p>
       <w:pPr>
         <w:pStyle w:val="NoteLevel1"/>
+      </w:pPr>
+      <w:r>
+        <w:t>Conditioning Impacts</w:t>
+      </w:r>
+    </w:p>
+    <w:p>
+      <w:pPr>
+        <w:pStyle w:val="NoteLevel2"/>
+      </w:pPr>
+      <w:r>
+        <w:t>Interleaving?</w:t>
+      </w:r>
+    </w:p>
+    <w:p>
+      <w:pPr>
+        <w:pStyle w:val="NoteLevel2"/>
+      </w:pPr>
+      <w:r>
+        <w:t>Node order for GPU?</w:t>
+      </w:r>
+    </w:p>
+    <w:p>
+      <w:pPr>
+        <w:pStyle w:val="NoteLevel2"/>
+      </w:pPr>
+      <w:r>
+        <w:t xml:space="preserve">Node order LSH? </w:t>
+      </w:r>
+    </w:p>
+    <w:p>
+      <w:pPr>
+        <w:pStyle w:val="NoteLevel1"/>
+      </w:pPr>
+      <w:r>
+        <w:t>Preconditioners Tested</w:t>
+      </w:r>
+    </w:p>
+    <w:p>
+      <w:pPr>
+        <w:pStyle w:val="NoteLevel2"/>
+      </w:pPr>
+      <w:r>
+        <w:t>ILU0</w:t>
+      </w:r>
+    </w:p>
+    <w:p>
+      <w:pPr>
+        <w:pStyle w:val="NoteLevel2"/>
+      </w:pPr>
+      <w:r>
+        <w:t>ILUP</w:t>
+      </w:r>
+    </w:p>
+    <w:p>
+      <w:pPr>
+        <w:pStyle w:val="NoteLevel2"/>
+      </w:pPr>
+      <w:r>
+        <w:t>MG</w:t>
+      </w:r>
+    </w:p>
+    <w:p>
+      <w:pPr>
+        <w:pStyle w:val="NoteLevel2"/>
+      </w:pPr>
+      <w:r>
+        <w:t>AMG</w:t>
+      </w:r>
+    </w:p>
+    <w:p>
+      <w:pPr>
+        <w:pStyle w:val="NoteLevel2"/>
+      </w:pPr>
+      <w:r>
+        <w:t xml:space="preserve">Etc. </w:t>
+      </w:r>
+    </w:p>
+    <w:p>
+      <w:pPr>
+        <w:pStyle w:val="NoteLevel1"/>
+      </w:pPr>
+      <w:r>
+        <w:t>Mask for Stokes</w:t>
+      </w:r>
+    </w:p>
+    <w:p>
+      <w:pPr>
+        <w:pStyle w:val="NoteLevel2"/>
+      </w:pPr>
+      <w:r>
+        <w:t>All blocks of non-interleaved</w:t>
+      </w:r>
+    </w:p>
+    <w:p>
+      <w:pPr>
+        <w:pStyle w:val="NoteLevel2"/>
+      </w:pPr>
+      <w:r>
+        <w:t>Diagonal blocks of non-interleaved</w:t>
+      </w:r>
+    </w:p>
+    <w:p>
+      <w:pPr>
+        <w:pStyle w:val="NoteLevel2"/>
+      </w:pPr>
+      <w:r>
+        <w:t xml:space="preserve">Etc. </w:t>
+      </w:r>
+    </w:p>
+    <w:p>
+      <w:pPr>
+        <w:pStyle w:val="NoteLevel2"/>
         <w:sectPr>
           <w:headerReference w:type="first" r:id="rId14"/>
           <w:pgSz w:w="12240" w:h="15840"/>
@@ -1361,9 +1496,8 @@
           <w:docGrid w:type="lines" w:linePitch="360"/>
         </w:sectPr>
       </w:pPr>
-      <w:r>
-        <w:t>Pre</w:t>
-      </w:r>
+      <w:bookmarkStart w:id="14" w:name="_GoBack"/>
+      <w:bookmarkEnd w:id="14"/>
       <w:r>
         <w:cr/>
       </w:r>
@@ -1822,8 +1956,8 @@
         <w:szCs w:val="36"/>
       </w:rPr>
     </w:pPr>
-    <w:bookmarkStart w:id="11" w:name="_WNSectionTitle_6"/>
-    <w:bookmarkStart w:id="12" w:name="_WNTabType_5"/>
+    <w:bookmarkStart w:id="10" w:name="_WNSectionTitle_6"/>
+    <w:bookmarkStart w:id="11" w:name="_WNTabType_5"/>
     <w:r>
       <w:rPr>
         <w:rFonts w:ascii="Verdana" w:hAnsi="Verdana"/>
@@ -1870,8 +2004,8 @@
       <w:fldChar w:fldCharType="end"/>
     </w:r>
   </w:p>
+  <w:bookmarkEnd w:id="10"/>
   <w:bookmarkEnd w:id="11"/>
-  <w:bookmarkEnd w:id="12"/>
 </w:hdr>
 </file>
 
@@ -1892,8 +2026,8 @@
         <w:szCs w:val="36"/>
       </w:rPr>
     </w:pPr>
-    <w:bookmarkStart w:id="13" w:name="_WNSectionTitle_7"/>
-    <w:bookmarkStart w:id="14" w:name="_WNTabType_6"/>
+    <w:bookmarkStart w:id="12" w:name="_WNSectionTitle_7"/>
+    <w:bookmarkStart w:id="13" w:name="_WNTabType_6"/>
     <w:r>
       <w:rPr>
         <w:rFonts w:ascii="Verdana" w:hAnsi="Verdana"/>
@@ -1940,8 +2074,8 @@
       <w:fldChar w:fldCharType="end"/>
     </w:r>
   </w:p>
+  <w:bookmarkEnd w:id="12"/>
   <w:bookmarkEnd w:id="13"/>
-  <w:bookmarkEnd w:id="14"/>
 </w:hdr>
 </file>
 

</xml_diff>

<commit_message>
continuing with RBF-FD section and related work
</commit_message>
<xml_diff>
--- a/OutlineNotebook.docx
+++ b/OutlineNotebook.docx
@@ -568,7 +568,15 @@
         <w:pStyle w:val="NoteLevel3"/>
       </w:pPr>
       <w:r>
-        <w:t>Cite Knepley for interpolation</w:t>
+        <w:t xml:space="preserve">Cite </w:t>
+      </w:r>
+      <w:proofErr w:type="spellStart"/>
+      <w:r>
+        <w:t>Knepley</w:t>
+      </w:r>
+      <w:proofErr w:type="spellEnd"/>
+      <w:r>
+        <w:t xml:space="preserve"> for interpolation</w:t>
       </w:r>
     </w:p>
     <w:p>
@@ -909,8 +917,13 @@
         <w:pStyle w:val="NoteLevel2"/>
       </w:pPr>
       <w:r>
-        <w:t>All Derivatives as SpMV</w:t>
-      </w:r>
+        <w:t xml:space="preserve">All Derivatives as </w:t>
+      </w:r>
+      <w:proofErr w:type="spellStart"/>
+      <w:r>
+        <w:t>SpMV</w:t>
+      </w:r>
+      <w:proofErr w:type="spellEnd"/>
     </w:p>
     <w:p>
       <w:pPr>
@@ -967,7 +980,15 @@
         <w:pStyle w:val="NoteLevel2"/>
       </w:pPr>
       <w:r>
-        <w:t>Trends in hardware since 2006 (additions and benfits)</w:t>
+        <w:t xml:space="preserve">Trends in hardware since 2006 (additions and </w:t>
+      </w:r>
+      <w:proofErr w:type="spellStart"/>
+      <w:r>
+        <w:t>benfits</w:t>
+      </w:r>
+      <w:proofErr w:type="spellEnd"/>
+      <w:r>
+        <w:t>)</w:t>
       </w:r>
     </w:p>
     <w:p>
@@ -982,8 +1003,13 @@
       <w:pPr>
         <w:pStyle w:val="NoteLevel2"/>
       </w:pPr>
-      <w:r>
-        <w:t>SpMV memory layout</w:t>
+      <w:proofErr w:type="spellStart"/>
+      <w:r>
+        <w:t>SpMV</w:t>
+      </w:r>
+      <w:proofErr w:type="spellEnd"/>
+      <w:r>
+        <w:t xml:space="preserve"> memory layout</w:t>
       </w:r>
     </w:p>
     <w:p>
@@ -1006,9 +1032,11 @@
       <w:pPr>
         <w:pStyle w:val="NoteLevel1"/>
       </w:pPr>
+      <w:proofErr w:type="spellStart"/>
       <w:r>
         <w:t>OpenCL</w:t>
       </w:r>
+      <w:proofErr w:type="spellEnd"/>
     </w:p>
     <w:p>
       <w:pPr>
@@ -1063,7 +1091,11 @@
         <w:pStyle w:val="NoteLevel3"/>
       </w:pPr>
       <w:r>
-        <w:t>Work-Group</w:t>
+        <w:t>Work-</w:t>
+      </w:r>
+      <w:proofErr w:type="spellStart"/>
+      <w:r>
+        <w:t>Group</w:t>
       </w:r>
     </w:p>
     <w:p>
@@ -1073,6 +1105,7 @@
       <w:r>
         <w:t>NDRange</w:t>
       </w:r>
+      <w:proofErr w:type="spellEnd"/>
     </w:p>
     <w:p>
       <w:pPr>
@@ -1146,7 +1179,15 @@
         <w:t>E.g.,</w:t>
       </w:r>
       <w:r>
-        <w:t xml:space="preserve"> Matlab (MEX compiled kernel wrappers)</w:t>
+        <w:t xml:space="preserve"> </w:t>
+      </w:r>
+      <w:proofErr w:type="spellStart"/>
+      <w:r>
+        <w:t>Matlab</w:t>
+      </w:r>
+      <w:proofErr w:type="spellEnd"/>
+      <w:r>
+        <w:t xml:space="preserve"> (MEX compiled kernel wrappers)</w:t>
       </w:r>
     </w:p>
     <w:p>
@@ -1177,16 +1218,26 @@
       <w:pPr>
         <w:pStyle w:val="NoteLevel3"/>
       </w:pPr>
-      <w:r>
-        <w:t>superior performance 1.2 TFLOPs possible in one card</w:t>
+      <w:proofErr w:type="gramStart"/>
+      <w:r>
+        <w:t>superior</w:t>
+      </w:r>
+      <w:proofErr w:type="gramEnd"/>
+      <w:r>
+        <w:t xml:space="preserve"> performance 1.2 TFLOPs possible in one card</w:t>
       </w:r>
     </w:p>
     <w:p>
       <w:pPr>
         <w:pStyle w:val="NoteLevel3"/>
       </w:pPr>
-      <w:r>
-        <w:t>was a trending technology (major uptake in supercomputing and national labs)</w:t>
+      <w:proofErr w:type="gramStart"/>
+      <w:r>
+        <w:t>was</w:t>
+      </w:r>
+      <w:proofErr w:type="gramEnd"/>
+      <w:r>
+        <w:t xml:space="preserve"> a trending technology (major uptake in supercomputing and national labs)</w:t>
       </w:r>
     </w:p>
     <w:p>
@@ -1227,7 +1278,15 @@
       </w:pPr>
       <w:r>
         <w:lastRenderedPageBreak/>
-        <w:t>Many studies focused on optimization of primitives which allow general use in applications such as RBF-FD without recreating the wheel when it comes to optimal algorithms. Allows researchers to concentrate on other investigations into application, preconditioning, data analysis, etc.</w:t>
+        <w:t xml:space="preserve">Many studies focused on optimization of </w:t>
+      </w:r>
+      <w:proofErr w:type="gramStart"/>
+      <w:r>
+        <w:t>primitives which</w:t>
+      </w:r>
+      <w:proofErr w:type="gramEnd"/>
+      <w:r>
+        <w:t xml:space="preserve"> allow general use in applications such as RBF-FD without recreating the wheel when it comes to optimal algorithms. Allows researchers to concentrate on other investigations into application, preconditioning, data analysis, etc.</w:t>
       </w:r>
     </w:p>
     <w:p>
@@ -1243,7 +1302,15 @@
         </w:sectPr>
       </w:pPr>
       <w:r>
-        <w:t xml:space="preserve">Newcomers to the field are interested USING gpgpu applications, rather than writing them </w:t>
+        <w:t xml:space="preserve">Newcomers to the field are interested USING </w:t>
+      </w:r>
+      <w:proofErr w:type="spellStart"/>
+      <w:r>
+        <w:t>gpgpu</w:t>
+      </w:r>
+      <w:proofErr w:type="spellEnd"/>
+      <w:r>
+        <w:t xml:space="preserve"> applications, rather than writing them </w:t>
       </w:r>
       <w:r>
         <w:cr/>
@@ -1408,8 +1475,13 @@
       <w:pPr>
         <w:pStyle w:val="NoteLevel1"/>
       </w:pPr>
-      <w:r>
-        <w:t>Preconditioners Tested</w:t>
+      <w:proofErr w:type="spellStart"/>
+      <w:r>
+        <w:t>Preconditioners</w:t>
+      </w:r>
+      <w:proofErr w:type="spellEnd"/>
+      <w:r>
+        <w:t xml:space="preserve"> Tested</w:t>
       </w:r>
     </w:p>
     <w:p>
@@ -1496,8 +1568,6 @@
           <w:docGrid w:type="lines" w:linePitch="360"/>
         </w:sectPr>
       </w:pPr>
-      <w:bookmarkStart w:id="14" w:name="_GoBack"/>
-      <w:bookmarkEnd w:id="14"/>
       <w:r>
         <w:cr/>
       </w:r>
@@ -1505,10 +1575,762 @@
     <w:p>
       <w:pPr>
         <w:pStyle w:val="NoteLevel1"/>
-      </w:pPr>
+        <w:sectPr>
+          <w:headerReference w:type="first" r:id="rId15"/>
+          <w:pgSz w:w="12240" w:h="15840"/>
+          <w:pgMar w:top="1440" w:right="1440" w:bottom="1440" w:left="1440" w:header="720" w:footer="720" w:gutter="0"/>
+          <w:cols w:space="720"/>
+          <w:titlePg/>
+          <w:docGrid w:type="lines" w:linePitch="360"/>
+        </w:sectPr>
+      </w:pPr>
+      <w:r>
+        <w:cr/>
+      </w:r>
+    </w:p>
+    <w:p>
+      <w:pPr>
+        <w:pStyle w:val="NoteLevel1"/>
+      </w:pPr>
+      <w:r>
+        <w:t>Don’t forget</w:t>
+      </w:r>
+    </w:p>
+    <w:p>
+      <w:pPr>
+        <w:pStyle w:val="NoteLevel2"/>
+      </w:pPr>
+      <w:r>
+        <w:t>Annulus test case</w:t>
+      </w:r>
+    </w:p>
+    <w:p>
+      <w:pPr>
+        <w:pStyle w:val="NoteLevel2"/>
+      </w:pPr>
+      <w:r>
+        <w:t>3D sphere shell test cases</w:t>
+      </w:r>
+    </w:p>
+    <w:p>
+      <w:pPr>
+        <w:pStyle w:val="NoteLevel2"/>
+      </w:pPr>
+      <w:proofErr w:type="gramStart"/>
+      <w:r>
+        <w:t>lid</w:t>
+      </w:r>
+      <w:proofErr w:type="gramEnd"/>
+      <w:r>
+        <w:t xml:space="preserve"> driven cavity</w:t>
+      </w:r>
+    </w:p>
+    <w:p>
+      <w:pPr>
+        <w:pStyle w:val="NoteLevel2"/>
+      </w:pPr>
+      <w:proofErr w:type="spellStart"/>
+      <w:proofErr w:type="gramStart"/>
+      <w:r>
+        <w:t>cvt</w:t>
+      </w:r>
+      <w:proofErr w:type="spellEnd"/>
+      <w:proofErr w:type="gramEnd"/>
+      <w:r>
+        <w:t xml:space="preserve"> description if doing annulus</w:t>
+      </w:r>
+    </w:p>
+    <w:p>
+      <w:pPr>
+        <w:pStyle w:val="NoteLevel2"/>
+      </w:pPr>
+      <w:proofErr w:type="gramStart"/>
+      <w:r>
+        <w:t>overlap</w:t>
+      </w:r>
+      <w:proofErr w:type="gramEnd"/>
+    </w:p>
+    <w:p>
+      <w:pPr>
+        <w:pStyle w:val="NoteLevel2"/>
+      </w:pPr>
+      <w:proofErr w:type="gramStart"/>
+      <w:r>
+        <w:t>metis</w:t>
+      </w:r>
+      <w:proofErr w:type="gramEnd"/>
+    </w:p>
+    <w:p>
+      <w:pPr>
+        <w:pStyle w:val="NoteLevel2"/>
+      </w:pPr>
+      <w:r>
+        <w:t>MKL</w:t>
+      </w:r>
+    </w:p>
+    <w:p>
+      <w:pPr>
+        <w:pStyle w:val="NoteLevel2"/>
+      </w:pPr>
+      <w:r>
+        <w:t>Conditioning due to reordering</w:t>
+      </w:r>
+    </w:p>
+    <w:p>
+      <w:pPr>
+        <w:pStyle w:val="NoteLevel2"/>
+      </w:pPr>
+      <w:proofErr w:type="spellStart"/>
+      <w:r>
+        <w:t>Preconditioners</w:t>
+      </w:r>
+      <w:proofErr w:type="spellEnd"/>
+      <w:r>
+        <w:t xml:space="preserve"> ILU0, ILUP, AMG, </w:t>
+      </w:r>
+      <w:proofErr w:type="spellStart"/>
+      <w:r>
+        <w:t>etc</w:t>
+      </w:r>
+      <w:proofErr w:type="spellEnd"/>
+      <w:r>
+        <w:t xml:space="preserve"> </w:t>
+      </w:r>
+      <w:proofErr w:type="spellStart"/>
+      <w:r>
+        <w:t>etc</w:t>
+      </w:r>
+      <w:proofErr w:type="spellEnd"/>
+      <w:r>
+        <w:t xml:space="preserve">. </w:t>
+      </w:r>
+    </w:p>
+    <w:p>
+      <w:pPr>
+        <w:pStyle w:val="NoteLevel2"/>
+      </w:pPr>
+      <w:r>
+        <w:t xml:space="preserve">Distributed </w:t>
+      </w:r>
+      <w:proofErr w:type="spellStart"/>
+      <w:r>
+        <w:t>Preconditioners</w:t>
+      </w:r>
+      <w:proofErr w:type="spellEnd"/>
+    </w:p>
+    <w:p>
+      <w:pPr>
+        <w:pStyle w:val="NoteLevel2"/>
+      </w:pPr>
+      <w:r>
+        <w:t xml:space="preserve">GPU kernels: </w:t>
+      </w:r>
+    </w:p>
+    <w:p>
+      <w:pPr>
+        <w:pStyle w:val="NoteLevel3"/>
+      </w:pPr>
+      <w:r>
+        <w:t>Weights</w:t>
+      </w:r>
+    </w:p>
+    <w:p>
+      <w:pPr>
+        <w:pStyle w:val="NoteLevel3"/>
+      </w:pPr>
+      <w:r>
+        <w:t>Neighbors</w:t>
+      </w:r>
+    </w:p>
+    <w:p>
+      <w:pPr>
+        <w:pStyle w:val="NoteLevel2"/>
+      </w:pPr>
+      <w:proofErr w:type="spellStart"/>
+      <w:proofErr w:type="gramStart"/>
+      <w:r>
+        <w:t>clSpMV</w:t>
+      </w:r>
+      <w:proofErr w:type="spellEnd"/>
+      <w:proofErr w:type="gramEnd"/>
+      <w:r>
+        <w:t xml:space="preserve"> </w:t>
+      </w:r>
+      <w:proofErr w:type="spellStart"/>
+      <w:r>
+        <w:t>vs</w:t>
+      </w:r>
+      <w:proofErr w:type="spellEnd"/>
+      <w:r>
+        <w:t xml:space="preserve"> VCL </w:t>
+      </w:r>
+      <w:proofErr w:type="spellStart"/>
+      <w:r>
+        <w:t>vs</w:t>
+      </w:r>
+      <w:proofErr w:type="spellEnd"/>
+      <w:r>
+        <w:t xml:space="preserve"> MKL (</w:t>
+      </w:r>
+      <w:proofErr w:type="spellStart"/>
+      <w:r>
+        <w:t>vs</w:t>
+      </w:r>
+      <w:proofErr w:type="spellEnd"/>
+      <w:r>
+        <w:t xml:space="preserve"> Phi)</w:t>
+      </w:r>
+    </w:p>
+    <w:p>
+      <w:pPr>
+        <w:pStyle w:val="NoteLevel2"/>
+      </w:pPr>
+      <w:proofErr w:type="spellStart"/>
+      <w:proofErr w:type="gramStart"/>
+      <w:r>
+        <w:t>petsc</w:t>
+      </w:r>
+      <w:proofErr w:type="spellEnd"/>
+      <w:proofErr w:type="gramEnd"/>
+      <w:r>
+        <w:t xml:space="preserve"> </w:t>
+      </w:r>
+      <w:proofErr w:type="spellStart"/>
+      <w:r>
+        <w:t>impl</w:t>
+      </w:r>
+      <w:proofErr w:type="spellEnd"/>
+      <w:r>
+        <w:t xml:space="preserve">? </w:t>
+      </w:r>
+    </w:p>
+    <w:p>
+      <w:pPr>
+        <w:pStyle w:val="NoteLevel2"/>
+      </w:pPr>
+      <w:proofErr w:type="spellStart"/>
+      <w:r>
+        <w:t>Hypre</w:t>
+      </w:r>
+      <w:proofErr w:type="spellEnd"/>
+      <w:r>
+        <w:t xml:space="preserve"> </w:t>
+      </w:r>
+      <w:proofErr w:type="spellStart"/>
+      <w:r>
+        <w:t>impl</w:t>
+      </w:r>
+      <w:proofErr w:type="spellEnd"/>
+      <w:r>
+        <w:t>? ß</w:t>
+      </w:r>
+    </w:p>
+    <w:p>
+      <w:pPr>
+        <w:pStyle w:val="NoteLevel2"/>
+      </w:pPr>
+    </w:p>
+    <w:p>
+      <w:pPr>
+        <w:pStyle w:val="NoteLevel2"/>
+      </w:pPr>
+      <w:r>
+        <w:t>System is not banded!</w:t>
+      </w:r>
+    </w:p>
+    <w:p>
+      <w:pPr>
+        <w:pStyle w:val="NoteLevel2"/>
+        <w:sectPr>
+          <w:headerReference w:type="first" r:id="rId16"/>
+          <w:pgSz w:w="12240" w:h="15840"/>
+          <w:pgMar w:top="1440" w:right="1440" w:bottom="1440" w:left="1440" w:header="720" w:footer="720" w:gutter="0"/>
+          <w:cols w:space="720"/>
+          <w:titlePg/>
+          <w:docGrid w:type="lines" w:linePitch="360"/>
+        </w:sectPr>
+      </w:pPr>
+      <w:r>
+        <w:cr/>
+      </w:r>
+    </w:p>
+    <w:p>
+      <w:pPr>
+        <w:pStyle w:val="NoteLevel1"/>
+      </w:pPr>
+      <w:r>
+        <w:t xml:space="preserve">Sparse linear systems occur in many </w:t>
+      </w:r>
+      <w:proofErr w:type="spellStart"/>
+      <w:r>
+        <w:t>many</w:t>
+      </w:r>
+      <w:proofErr w:type="spellEnd"/>
+      <w:r>
+        <w:t xml:space="preserve"> applications</w:t>
+      </w:r>
+    </w:p>
+    <w:p>
+      <w:pPr>
+        <w:pStyle w:val="NoteLevel1"/>
+      </w:pPr>
+      <w:r>
+        <w:t>Non-linear is sparse linear solved many times over</w:t>
+      </w:r>
+    </w:p>
+    <w:p>
+      <w:pPr>
+        <w:pStyle w:val="NoteLevel1"/>
+      </w:pPr>
+      <w:r>
+        <w:t xml:space="preserve">A long time ago, routines were put together to avoid need to implement ourselves. So we can reuse a library rather than </w:t>
+      </w:r>
+      <w:proofErr w:type="spellStart"/>
+      <w:r>
+        <w:t>spedn</w:t>
+      </w:r>
+      <w:proofErr w:type="spellEnd"/>
+      <w:r>
+        <w:t xml:space="preserve"> time on it</w:t>
+      </w:r>
+    </w:p>
+    <w:p>
+      <w:pPr>
+        <w:pStyle w:val="NoteLevel1"/>
+      </w:pPr>
+      <w:r>
+        <w:t>Better performance and better numeric for free</w:t>
+      </w:r>
+    </w:p>
+    <w:p>
+      <w:pPr>
+        <w:pStyle w:val="NoteLevel1"/>
+        <w:numPr>
+          <w:ilvl w:val="0"/>
+          <w:numId w:val="0"/>
+        </w:numPr>
+      </w:pPr>
+      <w:r>
+        <w:t xml:space="preserve">See slides for </w:t>
+      </w:r>
+      <w:proofErr w:type="spellStart"/>
+      <w:r>
+        <w:t>SiPE</w:t>
+      </w:r>
+      <w:proofErr w:type="spellEnd"/>
+    </w:p>
+    <w:p>
+      <w:pPr>
+        <w:pStyle w:val="NoteLevel2"/>
+      </w:pPr>
+      <w:r>
+        <w:t xml:space="preserve">Don’t reinvent the wheel, unless its unavailable (Distributed GMRES was not avail in VCL; could use another </w:t>
+      </w:r>
+      <w:proofErr w:type="gramStart"/>
+      <w:r>
+        <w:t>package)ß</w:t>
+      </w:r>
+      <w:proofErr w:type="gramEnd"/>
+    </w:p>
+    <w:p>
+      <w:pPr>
+        <w:pStyle w:val="NoteLevel2"/>
+      </w:pPr>
+      <w:r>
+        <w:t>Don’t invert the matrix</w:t>
+      </w:r>
+    </w:p>
+    <w:p>
+      <w:pPr>
+        <w:pStyle w:val="NoteLevel1"/>
+      </w:pPr>
+      <w:r>
+        <w:t>Note the types of BLAS</w:t>
+      </w:r>
+    </w:p>
+    <w:p>
+      <w:pPr>
+        <w:pStyle w:val="NoteLevel1"/>
+        <w:numPr>
+          <w:ilvl w:val="0"/>
+          <w:numId w:val="0"/>
+        </w:numPr>
+      </w:pPr>
+    </w:p>
+    <w:p>
+      <w:pPr>
+        <w:pStyle w:val="NoteLevel1"/>
+      </w:pPr>
+    </w:p>
+    <w:p>
+      <w:pPr>
+        <w:pStyle w:val="NoteLevel1"/>
+      </w:pPr>
+    </w:p>
+    <w:p>
+      <w:pPr>
+        <w:pStyle w:val="NoteLevel1"/>
+      </w:pPr>
+      <w:r>
+        <w:t xml:space="preserve">Will have a month on applications: </w:t>
+      </w:r>
+    </w:p>
+    <w:p>
+      <w:pPr>
+        <w:pStyle w:val="NoteLevel2"/>
+      </w:pPr>
+      <w:proofErr w:type="spellStart"/>
+      <w:r>
+        <w:t>PETsc</w:t>
+      </w:r>
+      <w:proofErr w:type="spellEnd"/>
+      <w:r>
+        <w:t xml:space="preserve"> implementation</w:t>
+      </w:r>
+    </w:p>
+    <w:p>
+      <w:pPr>
+        <w:pStyle w:val="NoteLevel3"/>
+      </w:pPr>
+      <w:r>
+        <w:t xml:space="preserve">Does </w:t>
+      </w:r>
+      <w:proofErr w:type="spellStart"/>
+      <w:r>
+        <w:t>PETsc</w:t>
+      </w:r>
+      <w:proofErr w:type="spellEnd"/>
+      <w:r>
+        <w:t xml:space="preserve"> overlap?</w:t>
+      </w:r>
+    </w:p>
+    <w:p>
+      <w:pPr>
+        <w:pStyle w:val="NoteLevel2"/>
+      </w:pPr>
+      <w:r>
+        <w:t>METIS decomposition with overlap</w:t>
+      </w:r>
+    </w:p>
+    <w:p>
+      <w:pPr>
+        <w:pStyle w:val="NoteLevel2"/>
+      </w:pPr>
+      <w:r>
+        <w:t>Lid driven cavity</w:t>
+      </w:r>
+    </w:p>
+    <w:p>
+      <w:pPr>
+        <w:pStyle w:val="NoteLevel2"/>
+      </w:pPr>
+      <w:r>
+        <w:t>Annulus</w:t>
+      </w:r>
+    </w:p>
+    <w:p>
+      <w:pPr>
+        <w:pStyle w:val="NoteLevel2"/>
+      </w:pPr>
+      <w:r>
+        <w:t>Nested sphere implicit solver</w:t>
+      </w:r>
+    </w:p>
+    <w:p>
+      <w:pPr>
+        <w:pStyle w:val="NoteLevel3"/>
+      </w:pPr>
+      <w:r>
+        <w:t>Expand to time evolution of stokes</w:t>
+      </w:r>
+    </w:p>
+    <w:p>
+      <w:pPr>
+        <w:pStyle w:val="NoteLevel1"/>
+      </w:pPr>
+    </w:p>
+    <w:p>
+      <w:pPr>
+        <w:pStyle w:val="NoteLevel1"/>
+      </w:pPr>
+      <w:r>
+        <w:t>Will have a month on preconditioning:</w:t>
+      </w:r>
+    </w:p>
+    <w:p>
+      <w:pPr>
+        <w:pStyle w:val="NoteLevel2"/>
+      </w:pPr>
+      <w:r>
+        <w:t xml:space="preserve">Node reordering </w:t>
+      </w:r>
+    </w:p>
+    <w:p>
+      <w:pPr>
+        <w:pStyle w:val="NoteLevel3"/>
+      </w:pPr>
+      <w:r>
+        <w:t>Z</w:t>
+      </w:r>
+    </w:p>
+    <w:p>
+      <w:pPr>
+        <w:pStyle w:val="NoteLevel3"/>
+      </w:pPr>
+      <w:r>
+        <w:t>X</w:t>
+      </w:r>
+    </w:p>
+    <w:p>
+      <w:pPr>
+        <w:pStyle w:val="NoteLevel3"/>
+      </w:pPr>
+      <w:r>
+        <w:t>U</w:t>
+      </w:r>
+    </w:p>
+    <w:p>
+      <w:pPr>
+        <w:pStyle w:val="NoteLevel3"/>
+      </w:pPr>
+      <w:r>
+        <w:t>Hilbert (?)</w:t>
+      </w:r>
+    </w:p>
+    <w:p>
+      <w:pPr>
+        <w:pStyle w:val="NoteLevel3"/>
+      </w:pPr>
+      <w:r>
+        <w:t>RCM</w:t>
+      </w:r>
+    </w:p>
+    <w:p>
+      <w:pPr>
+        <w:pStyle w:val="NoteLevel3"/>
+      </w:pPr>
+      <w:r>
+        <w:t>AMD</w:t>
+      </w:r>
+    </w:p>
+    <w:p>
+      <w:pPr>
+        <w:pStyle w:val="NoteLevel2"/>
+      </w:pPr>
+      <w:r>
+        <w:t>Impacts on condition</w:t>
+      </w:r>
+    </w:p>
+    <w:p>
+      <w:pPr>
+        <w:pStyle w:val="NoteLevel2"/>
+      </w:pPr>
+      <w:r>
+        <w:t>Conditioners like ILU, ILU</w:t>
+      </w:r>
+      <w:r>
+        <w:t xml:space="preserve">P, block </w:t>
+      </w:r>
+      <w:proofErr w:type="spellStart"/>
+      <w:r>
+        <w:t>preconditioners</w:t>
+      </w:r>
+      <w:proofErr w:type="spellEnd"/>
+      <w:r>
+        <w:t>, etc.</w:t>
+      </w:r>
+    </w:p>
+    <w:p>
+      <w:pPr>
+        <w:pStyle w:val="NoteLevel3"/>
+      </w:pPr>
+      <w:proofErr w:type="spellStart"/>
+      <w:r>
+        <w:t>PETsc</w:t>
+      </w:r>
+      <w:proofErr w:type="spellEnd"/>
+      <w:r>
+        <w:t xml:space="preserve"> offers a few that might be useful</w:t>
+      </w:r>
+    </w:p>
+    <w:p>
+      <w:pPr>
+        <w:pStyle w:val="NoteLevel1"/>
+      </w:pPr>
+    </w:p>
+    <w:p>
+      <w:pPr>
+        <w:pStyle w:val="NoteLevel1"/>
+      </w:pPr>
+      <w:r>
+        <w:t xml:space="preserve">Will have a month to test performance: </w:t>
+      </w:r>
+    </w:p>
+    <w:p>
+      <w:pPr>
+        <w:pStyle w:val="NoteLevel2"/>
+      </w:pPr>
+      <w:r>
+        <w:t xml:space="preserve">Compare MKL, VCL and CUSPARSE, </w:t>
+      </w:r>
+      <w:proofErr w:type="spellStart"/>
+      <w:proofErr w:type="gramStart"/>
+      <w:r>
+        <w:t>PETsc</w:t>
+      </w:r>
+      <w:proofErr w:type="spellEnd"/>
+      <w:r>
+        <w:t>(</w:t>
+      </w:r>
+      <w:proofErr w:type="gramEnd"/>
+      <w:r>
+        <w:t xml:space="preserve">?) on assembled systems </w:t>
+      </w:r>
+      <w:proofErr w:type="spellStart"/>
+      <w:r>
+        <w:t>SpMV</w:t>
+      </w:r>
+      <w:proofErr w:type="spellEnd"/>
+      <w:r>
+        <w:t xml:space="preserve"> </w:t>
+      </w:r>
+    </w:p>
+    <w:p>
+      <w:pPr>
+        <w:pStyle w:val="NoteLevel2"/>
+      </w:pPr>
+      <w:r>
+        <w:t xml:space="preserve">Include test on phi compare MKL on </w:t>
+      </w:r>
+      <w:proofErr w:type="spellStart"/>
+      <w:r>
+        <w:t>westmere</w:t>
+      </w:r>
+      <w:proofErr w:type="spellEnd"/>
+      <w:r>
+        <w:t xml:space="preserve">, </w:t>
+      </w:r>
+      <w:proofErr w:type="spellStart"/>
+      <w:r>
+        <w:t>sandybridge</w:t>
+      </w:r>
+      <w:proofErr w:type="spellEnd"/>
+    </w:p>
+    <w:p>
+      <w:pPr>
+        <w:pStyle w:val="NoteLevel2"/>
+      </w:pPr>
+      <w:r>
+        <w:t xml:space="preserve">Test scaling </w:t>
+      </w:r>
+    </w:p>
+    <w:p>
+      <w:pPr>
+        <w:pStyle w:val="NoteLevel3"/>
+      </w:pPr>
+      <w:r>
+        <w:t>Weak</w:t>
+      </w:r>
+    </w:p>
+    <w:p>
+      <w:pPr>
+        <w:pStyle w:val="NoteLevel3"/>
+      </w:pPr>
+      <w:r>
+        <w:t>Strong</w:t>
+      </w:r>
+    </w:p>
+    <w:p>
+      <w:pPr>
+        <w:pStyle w:val="NoteLevel2"/>
+      </w:pPr>
+      <w:r>
+        <w:t>Compare to CUDA-</w:t>
+      </w:r>
+      <w:proofErr w:type="gramStart"/>
+      <w:r>
+        <w:t>MPI(</w:t>
+      </w:r>
+      <w:proofErr w:type="gramEnd"/>
+      <w:r>
+        <w:t>?)</w:t>
+      </w:r>
+    </w:p>
+    <w:p>
+      <w:pPr>
+        <w:pStyle w:val="NoteLevel1"/>
+        <w:numPr>
+          <w:ilvl w:val="0"/>
+          <w:numId w:val="0"/>
+        </w:numPr>
+      </w:pPr>
+    </w:p>
+    <w:p>
+      <w:pPr>
+        <w:pStyle w:val="NoteLevel1"/>
+        <w:numPr>
+          <w:ilvl w:val="0"/>
+          <w:numId w:val="0"/>
+        </w:numPr>
+      </w:pPr>
+      <w:r>
+        <w:t xml:space="preserve">Additional: </w:t>
+      </w:r>
+    </w:p>
+    <w:p>
+      <w:pPr>
+        <w:pStyle w:val="NoteLevel2"/>
+      </w:pPr>
+      <w:r>
+        <w:t xml:space="preserve">Add portable binary: </w:t>
+      </w:r>
+      <w:proofErr w:type="spellStart"/>
+      <w:r>
+        <w:t>NetCDF</w:t>
+      </w:r>
+      <w:proofErr w:type="spellEnd"/>
+      <w:r>
+        <w:t xml:space="preserve"> and HDF</w:t>
+      </w:r>
+    </w:p>
+    <w:p>
+      <w:pPr>
+        <w:pStyle w:val="NoteLevel2"/>
+        <w:numPr>
+          <w:ilvl w:val="0"/>
+          <w:numId w:val="0"/>
+        </w:numPr>
+        <w:ind w:left="1080"/>
+      </w:pPr>
+      <w:bookmarkStart w:id="18" w:name="_GoBack"/>
+      <w:bookmarkEnd w:id="18"/>
+    </w:p>
+    <w:p>
+      <w:pPr>
+        <w:pStyle w:val="NoteLevel1"/>
+      </w:pPr>
+      <w:r>
+        <w:t xml:space="preserve">Daily: </w:t>
+      </w:r>
+    </w:p>
+    <w:p>
+      <w:pPr>
+        <w:pStyle w:val="NoteLevel2"/>
+      </w:pPr>
+      <w:r>
+        <w:t>6-12 pm on code</w:t>
+      </w:r>
+    </w:p>
+    <w:p>
+      <w:pPr>
+        <w:pStyle w:val="NoteLevel2"/>
+      </w:pPr>
+      <w:r>
+        <w:t>8-4pm writing</w:t>
+      </w:r>
     </w:p>
     <w:sectPr>
-      <w:headerReference w:type="first" r:id="rId15"/>
+      <w:headerReference w:type="first" r:id="rId17"/>
       <w:pgSz w:w="12240" w:h="15840"/>
       <w:pgMar w:top="1440" w:right="1440" w:bottom="1440" w:left="1440" w:header="720" w:footer="720" w:gutter="0"/>
       <w:cols w:space="720"/>
@@ -1632,6 +2454,76 @@
   </w:p>
   <w:bookmarkEnd w:id="0"/>
   <w:bookmarkEnd w:id="1"/>
+</w:hdr>
+</file>
+
+<file path=word/header10.xml><?xml version="1.0" encoding="utf-8"?>
+<w:hdr xmlns:wpc="http://schemas.microsoft.com/office/word/2010/wordprocessingCanvas" xmlns:mo="http://schemas.microsoft.com/office/mac/office/2008/main" xmlns:mc="http://schemas.openxmlformats.org/markup-compatibility/2006" xmlns:mv="urn:schemas-microsoft-com:mac:vml" xmlns:o="urn:schemas-microsoft-com:office:office" xmlns:r="http://schemas.openxmlformats.org/officeDocument/2006/relationships" xmlns:m="http://schemas.openxmlformats.org/officeDocument/2006/math" xmlns:v="urn:schemas-microsoft-com:vml" xmlns:wp14="http://schemas.microsoft.com/office/word/2010/wordprocessingDrawing" xmlns:wp="http://schemas.openxmlformats.org/drawingml/2006/wordprocessingDrawing" xmlns:w10="urn:schemas-microsoft-com:office:word" xmlns:w="http://schemas.openxmlformats.org/wordprocessingml/2006/main" xmlns:w14="http://schemas.microsoft.com/office/word/2010/wordml" xmlns:wpg="http://schemas.microsoft.com/office/word/2010/wordprocessingGroup" xmlns:wpi="http://schemas.microsoft.com/office/word/2010/wordprocessingInk" xmlns:wne="http://schemas.microsoft.com/office/word/2006/wordml" xmlns:wps="http://schemas.microsoft.com/office/word/2010/wordprocessingShape" mc:Ignorable="w14 wp14">
+  <w:p>
+    <w:pPr>
+      <w:pStyle w:val="Header"/>
+      <w:tabs>
+        <w:tab w:val="clear" w:pos="4320"/>
+        <w:tab w:val="clear" w:pos="8640"/>
+        <w:tab w:val="right" w:pos="9720"/>
+      </w:tabs>
+      <w:ind w:left="-360"/>
+      <w:rPr>
+        <w:rFonts w:ascii="Verdana" w:hAnsi="Verdana"/>
+        <w:sz w:val="36"/>
+        <w:szCs w:val="36"/>
+      </w:rPr>
+    </w:pPr>
+    <w:bookmarkStart w:id="19" w:name="_WNSectionTitle_10"/>
+    <w:bookmarkStart w:id="20" w:name="_WNTabType_9"/>
+    <w:r>
+      <w:rPr>
+        <w:rFonts w:ascii="Verdana" w:hAnsi="Verdana"/>
+        <w:sz w:val="36"/>
+        <w:szCs w:val="36"/>
+      </w:rPr>
+      <w:tab/>
+    </w:r>
+    <w:r>
+      <w:rPr>
+        <w:rFonts w:ascii="Verdana" w:hAnsi="Verdana"/>
+        <w:sz w:val="36"/>
+        <w:szCs w:val="36"/>
+      </w:rPr>
+      <w:fldChar w:fldCharType="begin"/>
+    </w:r>
+    <w:r>
+      <w:rPr>
+        <w:rFonts w:ascii="Verdana" w:hAnsi="Verdana"/>
+      </w:rPr>
+      <w:instrText xml:space="preserve"> CREATEDATE </w:instrText>
+    </w:r>
+    <w:r>
+      <w:rPr>
+        <w:rFonts w:ascii="Verdana" w:hAnsi="Verdana"/>
+        <w:sz w:val="36"/>
+        <w:szCs w:val="36"/>
+      </w:rPr>
+      <w:fldChar w:fldCharType="separate"/>
+    </w:r>
+    <w:r>
+      <w:rPr>
+        <w:rFonts w:ascii="Verdana" w:hAnsi="Verdana"/>
+        <w:noProof/>
+      </w:rPr>
+      <w:t>2/24/13 12:46 PM</w:t>
+    </w:r>
+    <w:r>
+      <w:rPr>
+        <w:rFonts w:ascii="Verdana" w:hAnsi="Verdana"/>
+        <w:sz w:val="36"/>
+        <w:szCs w:val="36"/>
+      </w:rPr>
+      <w:fldChar w:fldCharType="end"/>
+    </w:r>
+  </w:p>
+  <w:bookmarkEnd w:id="19"/>
+  <w:bookmarkEnd w:id="20"/>
 </w:hdr>
 </file>
 
@@ -2096,8 +2988,8 @@
         <w:szCs w:val="36"/>
       </w:rPr>
     </w:pPr>
-    <w:bookmarkStart w:id="15" w:name="_WNSectionTitle_8"/>
-    <w:bookmarkStart w:id="16" w:name="_WNTabType_7"/>
+    <w:bookmarkStart w:id="14" w:name="_WNSectionTitle_8"/>
+    <w:bookmarkStart w:id="15" w:name="_WNTabType_7"/>
     <w:r>
       <w:rPr>
         <w:rFonts w:ascii="Verdana" w:hAnsi="Verdana"/>
@@ -2144,8 +3036,78 @@
       <w:fldChar w:fldCharType="end"/>
     </w:r>
   </w:p>
+  <w:bookmarkEnd w:id="14"/>
   <w:bookmarkEnd w:id="15"/>
+</w:hdr>
+</file>
+
+<file path=word/header9.xml><?xml version="1.0" encoding="utf-8"?>
+<w:hdr xmlns:wpc="http://schemas.microsoft.com/office/word/2010/wordprocessingCanvas" xmlns:mo="http://schemas.microsoft.com/office/mac/office/2008/main" xmlns:mc="http://schemas.openxmlformats.org/markup-compatibility/2006" xmlns:mv="urn:schemas-microsoft-com:mac:vml" xmlns:o="urn:schemas-microsoft-com:office:office" xmlns:r="http://schemas.openxmlformats.org/officeDocument/2006/relationships" xmlns:m="http://schemas.openxmlformats.org/officeDocument/2006/math" xmlns:v="urn:schemas-microsoft-com:vml" xmlns:wp14="http://schemas.microsoft.com/office/word/2010/wordprocessingDrawing" xmlns:wp="http://schemas.openxmlformats.org/drawingml/2006/wordprocessingDrawing" xmlns:w10="urn:schemas-microsoft-com:office:word" xmlns:w="http://schemas.openxmlformats.org/wordprocessingml/2006/main" xmlns:w14="http://schemas.microsoft.com/office/word/2010/wordml" xmlns:wpg="http://schemas.microsoft.com/office/word/2010/wordprocessingGroup" xmlns:wpi="http://schemas.microsoft.com/office/word/2010/wordprocessingInk" xmlns:wne="http://schemas.microsoft.com/office/word/2006/wordml" xmlns:wps="http://schemas.microsoft.com/office/word/2010/wordprocessingShape" mc:Ignorable="w14 wp14">
+  <w:p>
+    <w:pPr>
+      <w:pStyle w:val="Header"/>
+      <w:tabs>
+        <w:tab w:val="clear" w:pos="4320"/>
+        <w:tab w:val="clear" w:pos="8640"/>
+        <w:tab w:val="right" w:pos="9720"/>
+      </w:tabs>
+      <w:ind w:left="-360"/>
+      <w:rPr>
+        <w:rFonts w:ascii="Verdana" w:hAnsi="Verdana"/>
+        <w:sz w:val="36"/>
+        <w:szCs w:val="36"/>
+      </w:rPr>
+    </w:pPr>
+    <w:bookmarkStart w:id="16" w:name="_WNSectionTitle_9"/>
+    <w:bookmarkStart w:id="17" w:name="_WNTabType_8"/>
+    <w:r>
+      <w:rPr>
+        <w:rFonts w:ascii="Verdana" w:hAnsi="Verdana"/>
+        <w:sz w:val="36"/>
+        <w:szCs w:val="36"/>
+      </w:rPr>
+      <w:tab/>
+    </w:r>
+    <w:r>
+      <w:rPr>
+        <w:rFonts w:ascii="Verdana" w:hAnsi="Verdana"/>
+        <w:sz w:val="36"/>
+        <w:szCs w:val="36"/>
+      </w:rPr>
+      <w:fldChar w:fldCharType="begin"/>
+    </w:r>
+    <w:r>
+      <w:rPr>
+        <w:rFonts w:ascii="Verdana" w:hAnsi="Verdana"/>
+      </w:rPr>
+      <w:instrText xml:space="preserve"> CREATEDATE </w:instrText>
+    </w:r>
+    <w:r>
+      <w:rPr>
+        <w:rFonts w:ascii="Verdana" w:hAnsi="Verdana"/>
+        <w:sz w:val="36"/>
+        <w:szCs w:val="36"/>
+      </w:rPr>
+      <w:fldChar w:fldCharType="separate"/>
+    </w:r>
+    <w:r>
+      <w:rPr>
+        <w:rFonts w:ascii="Verdana" w:hAnsi="Verdana"/>
+        <w:noProof/>
+      </w:rPr>
+      <w:t>2/24/13 12:46 PM</w:t>
+    </w:r>
+    <w:r>
+      <w:rPr>
+        <w:rFonts w:ascii="Verdana" w:hAnsi="Verdana"/>
+        <w:sz w:val="36"/>
+        <w:szCs w:val="36"/>
+      </w:rPr>
+      <w:fldChar w:fldCharType="end"/>
+    </w:r>
+  </w:p>
   <w:bookmarkEnd w:id="16"/>
+  <w:bookmarkEnd w:id="17"/>
 </w:hdr>
 </file>
 

</xml_diff>

<commit_message>
Finished related RBF work. Now time to work on RBF-FD method
</commit_message>
<xml_diff>
--- a/OutlineNotebook.docx
+++ b/OutlineNotebook.docx
@@ -568,15 +568,7 @@
         <w:pStyle w:val="NoteLevel3"/>
       </w:pPr>
       <w:r>
-        <w:t xml:space="preserve">Cite </w:t>
-      </w:r>
-      <w:proofErr w:type="spellStart"/>
-      <w:r>
-        <w:t>Knepley</w:t>
-      </w:r>
-      <w:proofErr w:type="spellEnd"/>
-      <w:r>
-        <w:t xml:space="preserve"> for interpolation</w:t>
+        <w:t>Cite Knepley for interpolation</w:t>
       </w:r>
     </w:p>
     <w:p>
@@ -917,13 +909,8 @@
         <w:pStyle w:val="NoteLevel2"/>
       </w:pPr>
       <w:r>
-        <w:t xml:space="preserve">All Derivatives as </w:t>
-      </w:r>
-      <w:proofErr w:type="spellStart"/>
-      <w:r>
-        <w:t>SpMV</w:t>
-      </w:r>
-      <w:proofErr w:type="spellEnd"/>
+        <w:t>All Derivatives as SpMV</w:t>
+      </w:r>
     </w:p>
     <w:p>
       <w:pPr>
@@ -980,15 +967,7 @@
         <w:pStyle w:val="NoteLevel2"/>
       </w:pPr>
       <w:r>
-        <w:t xml:space="preserve">Trends in hardware since 2006 (additions and </w:t>
-      </w:r>
-      <w:proofErr w:type="spellStart"/>
-      <w:r>
-        <w:t>benfits</w:t>
-      </w:r>
-      <w:proofErr w:type="spellEnd"/>
-      <w:r>
-        <w:t>)</w:t>
+        <w:t>Trends in hardware since 2006 (additions and benfits)</w:t>
       </w:r>
     </w:p>
     <w:p>
@@ -1003,13 +982,8 @@
       <w:pPr>
         <w:pStyle w:val="NoteLevel2"/>
       </w:pPr>
-      <w:proofErr w:type="spellStart"/>
-      <w:r>
-        <w:t>SpMV</w:t>
-      </w:r>
-      <w:proofErr w:type="spellEnd"/>
-      <w:r>
-        <w:t xml:space="preserve"> memory layout</w:t>
+      <w:r>
+        <w:t>SpMV memory layout</w:t>
       </w:r>
     </w:p>
     <w:p>
@@ -1032,11 +1006,9 @@
       <w:pPr>
         <w:pStyle w:val="NoteLevel1"/>
       </w:pPr>
-      <w:proofErr w:type="spellStart"/>
       <w:r>
         <w:t>OpenCL</w:t>
       </w:r>
-      <w:proofErr w:type="spellEnd"/>
     </w:p>
     <w:p>
       <w:pPr>
@@ -1098,11 +1070,9 @@
       <w:pPr>
         <w:pStyle w:val="NoteLevel3"/>
       </w:pPr>
-      <w:proofErr w:type="spellStart"/>
       <w:r>
         <w:t>NDRange</w:t>
       </w:r>
-      <w:proofErr w:type="spellEnd"/>
     </w:p>
     <w:p>
       <w:pPr>
@@ -1176,15 +1146,7 @@
         <w:t>E.g.,</w:t>
       </w:r>
       <w:r>
-        <w:t xml:space="preserve"> </w:t>
-      </w:r>
-      <w:proofErr w:type="spellStart"/>
-      <w:r>
-        <w:t>Matlab</w:t>
-      </w:r>
-      <w:proofErr w:type="spellEnd"/>
-      <w:r>
-        <w:t xml:space="preserve"> (MEX compiled kernel wrappers)</w:t>
+        <w:t xml:space="preserve"> Matlab (MEX compiled kernel wrappers)</w:t>
       </w:r>
     </w:p>
     <w:p>
@@ -1215,26 +1177,16 @@
       <w:pPr>
         <w:pStyle w:val="NoteLevel3"/>
       </w:pPr>
-      <w:proofErr w:type="gramStart"/>
-      <w:r>
-        <w:t>superior</w:t>
-      </w:r>
-      <w:proofErr w:type="gramEnd"/>
-      <w:r>
-        <w:t xml:space="preserve"> performance 1.2 TFLOPs possible in one card</w:t>
-      </w:r>
-    </w:p>
-    <w:p>
-      <w:pPr>
-        <w:pStyle w:val="NoteLevel3"/>
-      </w:pPr>
-      <w:proofErr w:type="gramStart"/>
-      <w:r>
-        <w:t>was</w:t>
-      </w:r>
-      <w:proofErr w:type="gramEnd"/>
-      <w:r>
-        <w:t xml:space="preserve"> a trending technology (major uptake in supercomputing and national labs)</w:t>
+      <w:r>
+        <w:t>superior performance 1.2 TFLOPs possible in one card</w:t>
+      </w:r>
+    </w:p>
+    <w:p>
+      <w:pPr>
+        <w:pStyle w:val="NoteLevel3"/>
+      </w:pPr>
+      <w:r>
+        <w:t>was a trending technology (major uptake in supercomputing and national labs)</w:t>
       </w:r>
     </w:p>
     <w:p>
@@ -1274,15 +1226,7 @@
         <w:pStyle w:val="NoteLevel4"/>
       </w:pPr>
       <w:r>
-        <w:t xml:space="preserve">Many studies focused on optimization of </w:t>
-      </w:r>
-      <w:proofErr w:type="gramStart"/>
-      <w:r>
-        <w:t>primitives which</w:t>
-      </w:r>
-      <w:proofErr w:type="gramEnd"/>
-      <w:r>
-        <w:t xml:space="preserve"> allow general use in applications such as RBF-FD without recreating the wheel when it comes to optimal algorithms. Allows researchers to concentrate on other investigations into application, preconditioning, data analysis, etc.</w:t>
+        <w:t>Many studies focused on optimization of primitives which allow general use in applications such as RBF-FD without recreating the wheel when it comes to optimal algorithms. Allows researchers to concentrate on other investigations into application, preconditioning, data analysis, etc.</w:t>
       </w:r>
     </w:p>
     <w:p>
@@ -1298,15 +1242,7 @@
         </w:sectPr>
       </w:pPr>
       <w:r>
-        <w:t xml:space="preserve">Newcomers to the field are interested USING </w:t>
-      </w:r>
-      <w:proofErr w:type="spellStart"/>
-      <w:r>
-        <w:t>gpgpu</w:t>
-      </w:r>
-      <w:proofErr w:type="spellEnd"/>
-      <w:r>
-        <w:t xml:space="preserve"> applications, rather than writing them </w:t>
+        <w:t xml:space="preserve">Newcomers to the field are interested USING gpgpu applications, rather than writing them </w:t>
       </w:r>
       <w:r>
         <w:cr/>
@@ -1471,13 +1407,8 @@
       <w:pPr>
         <w:pStyle w:val="NoteLevel1"/>
       </w:pPr>
-      <w:proofErr w:type="spellStart"/>
-      <w:r>
-        <w:t>Preconditioners</w:t>
-      </w:r>
-      <w:proofErr w:type="spellEnd"/>
-      <w:r>
-        <w:t xml:space="preserve"> Tested</w:t>
+      <w:r>
+        <w:t>Preconditioners Tested</w:t>
       </w:r>
     </w:p>
     <w:p>
@@ -1612,49 +1543,33 @@
       <w:pPr>
         <w:pStyle w:val="NoteLevel2"/>
       </w:pPr>
-      <w:proofErr w:type="gramStart"/>
-      <w:r>
-        <w:t>lid</w:t>
-      </w:r>
-      <w:proofErr w:type="gramEnd"/>
-      <w:r>
-        <w:t xml:space="preserve"> driven cavity</w:t>
-      </w:r>
-    </w:p>
-    <w:p>
-      <w:pPr>
-        <w:pStyle w:val="NoteLevel2"/>
-      </w:pPr>
-      <w:proofErr w:type="spellStart"/>
-      <w:proofErr w:type="gramStart"/>
-      <w:r>
-        <w:t>cvt</w:t>
-      </w:r>
-      <w:proofErr w:type="spellEnd"/>
-      <w:proofErr w:type="gramEnd"/>
-      <w:r>
-        <w:t xml:space="preserve"> description if doing annulus</w:t>
-      </w:r>
-    </w:p>
-    <w:p>
-      <w:pPr>
-        <w:pStyle w:val="NoteLevel2"/>
-      </w:pPr>
-      <w:proofErr w:type="gramStart"/>
+      <w:r>
+        <w:t>lid driven cavity</w:t>
+      </w:r>
+    </w:p>
+    <w:p>
+      <w:pPr>
+        <w:pStyle w:val="NoteLevel2"/>
+      </w:pPr>
+      <w:r>
+        <w:t>cvt description if doing annulus</w:t>
+      </w:r>
+    </w:p>
+    <w:p>
+      <w:pPr>
+        <w:pStyle w:val="NoteLevel2"/>
+      </w:pPr>
       <w:r>
         <w:t>overlap</w:t>
       </w:r>
-      <w:proofErr w:type="gramEnd"/>
-    </w:p>
-    <w:p>
-      <w:pPr>
-        <w:pStyle w:val="NoteLevel2"/>
-      </w:pPr>
-      <w:proofErr w:type="gramStart"/>
+    </w:p>
+    <w:p>
+      <w:pPr>
+        <w:pStyle w:val="NoteLevel2"/>
+      </w:pPr>
       <w:r>
         <w:t>metis</w:t>
       </w:r>
-      <w:proofErr w:type="gramEnd"/>
     </w:p>
     <w:p>
       <w:pPr>
@@ -1676,43 +1591,17 @@
       <w:pPr>
         <w:pStyle w:val="NoteLevel2"/>
       </w:pPr>
-      <w:proofErr w:type="spellStart"/>
-      <w:r>
-        <w:t>Preconditioners</w:t>
-      </w:r>
-      <w:proofErr w:type="spellEnd"/>
-      <w:r>
-        <w:t xml:space="preserve"> ILU0, ILUP, AMG, </w:t>
-      </w:r>
-      <w:proofErr w:type="spellStart"/>
-      <w:r>
-        <w:t>etc</w:t>
-      </w:r>
-      <w:proofErr w:type="spellEnd"/>
-      <w:r>
-        <w:t xml:space="preserve"> </w:t>
-      </w:r>
-      <w:proofErr w:type="spellStart"/>
-      <w:r>
-        <w:t>etc</w:t>
-      </w:r>
-      <w:proofErr w:type="spellEnd"/>
-      <w:r>
-        <w:t xml:space="preserve">. </w:t>
-      </w:r>
-    </w:p>
-    <w:p>
-      <w:pPr>
-        <w:pStyle w:val="NoteLevel2"/>
-      </w:pPr>
-      <w:r>
-        <w:t xml:space="preserve">Distributed </w:t>
-      </w:r>
-      <w:proofErr w:type="spellStart"/>
-      <w:r>
-        <w:t>Preconditioners</w:t>
-      </w:r>
-      <w:proofErr w:type="spellEnd"/>
+      <w:r>
+        <w:t xml:space="preserve">Preconditioners ILU0, ILUP, AMG, etc etc. </w:t>
+      </w:r>
+    </w:p>
+    <w:p>
+      <w:pPr>
+        <w:pStyle w:val="NoteLevel2"/>
+      </w:pPr>
+      <w:r>
+        <w:t>Distributed Preconditioners</w:t>
+      </w:r>
     </w:p>
     <w:p>
       <w:pPr>
@@ -1742,83 +1631,24 @@
       <w:pPr>
         <w:pStyle w:val="NoteLevel2"/>
       </w:pPr>
-      <w:proofErr w:type="spellStart"/>
-      <w:proofErr w:type="gramStart"/>
-      <w:r>
-        <w:t>clSpMV</w:t>
-      </w:r>
-      <w:proofErr w:type="spellEnd"/>
-      <w:proofErr w:type="gramEnd"/>
-      <w:r>
-        <w:t xml:space="preserve"> </w:t>
-      </w:r>
-      <w:proofErr w:type="spellStart"/>
-      <w:r>
-        <w:t>vs</w:t>
-      </w:r>
-      <w:proofErr w:type="spellEnd"/>
-      <w:r>
-        <w:t xml:space="preserve"> VCL </w:t>
-      </w:r>
-      <w:proofErr w:type="spellStart"/>
-      <w:r>
-        <w:t>vs</w:t>
-      </w:r>
-      <w:proofErr w:type="spellEnd"/>
-      <w:r>
-        <w:t xml:space="preserve"> MKL (</w:t>
-      </w:r>
-      <w:proofErr w:type="spellStart"/>
-      <w:r>
-        <w:t>vs</w:t>
-      </w:r>
-      <w:proofErr w:type="spellEnd"/>
-      <w:r>
-        <w:t xml:space="preserve"> Phi)</w:t>
-      </w:r>
-    </w:p>
-    <w:p>
-      <w:pPr>
-        <w:pStyle w:val="NoteLevel2"/>
-      </w:pPr>
-      <w:proofErr w:type="spellStart"/>
-      <w:proofErr w:type="gramStart"/>
-      <w:r>
-        <w:t>petsc</w:t>
-      </w:r>
-      <w:proofErr w:type="spellEnd"/>
-      <w:proofErr w:type="gramEnd"/>
-      <w:r>
-        <w:t xml:space="preserve"> </w:t>
-      </w:r>
-      <w:proofErr w:type="spellStart"/>
-      <w:r>
-        <w:t>impl</w:t>
-      </w:r>
-      <w:proofErr w:type="spellEnd"/>
-      <w:r>
-        <w:t xml:space="preserve">? </w:t>
-      </w:r>
-    </w:p>
-    <w:p>
-      <w:pPr>
-        <w:pStyle w:val="NoteLevel2"/>
-      </w:pPr>
-      <w:proofErr w:type="spellStart"/>
-      <w:r>
-        <w:t>Hypre</w:t>
-      </w:r>
-      <w:proofErr w:type="spellEnd"/>
-      <w:r>
-        <w:t xml:space="preserve"> </w:t>
-      </w:r>
-      <w:proofErr w:type="spellStart"/>
-      <w:r>
-        <w:t>impl</w:t>
-      </w:r>
-      <w:proofErr w:type="spellEnd"/>
-      <w:r>
-        <w:t>? ß</w:t>
+      <w:r>
+        <w:t>clSpMV vs VCL vs MKL (vs Phi)</w:t>
+      </w:r>
+    </w:p>
+    <w:p>
+      <w:pPr>
+        <w:pStyle w:val="NoteLevel2"/>
+      </w:pPr>
+      <w:r>
+        <w:t xml:space="preserve">petsc impl? </w:t>
+      </w:r>
+    </w:p>
+    <w:p>
+      <w:pPr>
+        <w:pStyle w:val="NoteLevel2"/>
+      </w:pPr>
+      <w:r>
+        <w:t>Hypre impl? ß</w:t>
       </w:r>
     </w:p>
     <w:p>
@@ -1855,15 +1685,7 @@
         <w:pStyle w:val="NoteLevel1"/>
       </w:pPr>
       <w:r>
-        <w:t xml:space="preserve">Sparse linear systems occur in many </w:t>
-      </w:r>
-      <w:proofErr w:type="spellStart"/>
-      <w:r>
-        <w:t>many</w:t>
-      </w:r>
-      <w:proofErr w:type="spellEnd"/>
-      <w:r>
-        <w:t xml:space="preserve"> applications</w:t>
+        <w:t>Sparse linear systems occur in many many applications</w:t>
       </w:r>
     </w:p>
     <w:p>
@@ -1879,15 +1701,7 @@
         <w:pStyle w:val="NoteLevel1"/>
       </w:pPr>
       <w:r>
-        <w:t xml:space="preserve">A long time ago, routines were put together to avoid need to implement ourselves. So we can reuse a library rather than </w:t>
-      </w:r>
-      <w:proofErr w:type="spellStart"/>
-      <w:r>
-        <w:t>spedn</w:t>
-      </w:r>
-      <w:proofErr w:type="spellEnd"/>
-      <w:r>
-        <w:t xml:space="preserve"> time on it</w:t>
+        <w:t>A long time ago, routines were put together to avoid need to implement ourselves. So we can reuse a library rather than spedn time on it</w:t>
       </w:r>
     </w:p>
     <w:p>
@@ -1907,26 +1721,16 @@
         </w:numPr>
       </w:pPr>
       <w:r>
-        <w:t xml:space="preserve">See slides for </w:t>
-      </w:r>
-      <w:proofErr w:type="spellStart"/>
-      <w:r>
-        <w:t>SiPE</w:t>
-      </w:r>
-      <w:proofErr w:type="spellEnd"/>
-    </w:p>
-    <w:p>
-      <w:pPr>
-        <w:pStyle w:val="NoteLevel2"/>
-      </w:pPr>
-      <w:r>
-        <w:t xml:space="preserve">Don’t reinvent the wheel, unless its unavailable (Distributed GMRES was not avail in VCL; could use another </w:t>
-      </w:r>
-      <w:proofErr w:type="gramStart"/>
-      <w:r>
-        <w:t>package)ß</w:t>
-      </w:r>
-      <w:proofErr w:type="gramEnd"/>
+        <w:t>See slides for SiPE</w:t>
+      </w:r>
+    </w:p>
+    <w:p>
+      <w:pPr>
+        <w:pStyle w:val="NoteLevel2"/>
+      </w:pPr>
+      <w:r>
+        <w:t>Don’t reinvent the wheel, unless its unavailable (Distributed GMRES was not avail in VCL; could use another package)ß</w:t>
+      </w:r>
     </w:p>
     <w:p>
       <w:pPr>
@@ -1975,29 +1779,16 @@
       <w:pPr>
         <w:pStyle w:val="NoteLevel2"/>
       </w:pPr>
-      <w:proofErr w:type="spellStart"/>
-      <w:r>
-        <w:t>PETsc</w:t>
-      </w:r>
-      <w:proofErr w:type="spellEnd"/>
-      <w:r>
-        <w:t xml:space="preserve"> implementation</w:t>
-      </w:r>
-    </w:p>
-    <w:p>
-      <w:pPr>
-        <w:pStyle w:val="NoteLevel3"/>
-      </w:pPr>
-      <w:r>
-        <w:t xml:space="preserve">Does </w:t>
-      </w:r>
-      <w:proofErr w:type="spellStart"/>
-      <w:r>
-        <w:t>PETsc</w:t>
-      </w:r>
-      <w:proofErr w:type="spellEnd"/>
-      <w:r>
-        <w:t xml:space="preserve"> overlap?</w:t>
+      <w:r>
+        <w:t>PETsc implementation</w:t>
+      </w:r>
+    </w:p>
+    <w:p>
+      <w:pPr>
+        <w:pStyle w:val="NoteLevel3"/>
+      </w:pPr>
+      <w:r>
+        <w:t>Does PETsc overlap?</w:t>
       </w:r>
     </w:p>
     <w:p>
@@ -2125,28 +1916,15 @@
         <w:t>Conditioners like ILU, ILU</w:t>
       </w:r>
       <w:r>
-        <w:t xml:space="preserve">P, block </w:t>
-      </w:r>
-      <w:proofErr w:type="spellStart"/>
-      <w:r>
-        <w:t>preconditioners</w:t>
-      </w:r>
-      <w:proofErr w:type="spellEnd"/>
-      <w:r>
-        <w:t>, etc.</w:t>
-      </w:r>
-    </w:p>
-    <w:p>
-      <w:pPr>
-        <w:pStyle w:val="NoteLevel3"/>
-      </w:pPr>
-      <w:proofErr w:type="spellStart"/>
-      <w:r>
-        <w:t>PETsc</w:t>
-      </w:r>
-      <w:proofErr w:type="spellEnd"/>
-      <w:r>
-        <w:t xml:space="preserve"> offers a few that might be useful</w:t>
+        <w:t>P, block preconditioners, etc.</w:t>
+      </w:r>
+    </w:p>
+    <w:p>
+      <w:pPr>
+        <w:pStyle w:val="NoteLevel3"/>
+      </w:pPr>
+      <w:r>
+        <w:t>PETsc offers a few that might be useful</w:t>
       </w:r>
     </w:p>
     <w:p>
@@ -2167,50 +1945,16 @@
         <w:pStyle w:val="NoteLevel2"/>
       </w:pPr>
       <w:r>
-        <w:t xml:space="preserve">Compare MKL, VCL and CUSPARSE, </w:t>
-      </w:r>
-      <w:proofErr w:type="spellStart"/>
-      <w:proofErr w:type="gramStart"/>
-      <w:r>
-        <w:t>PETsc</w:t>
-      </w:r>
-      <w:proofErr w:type="spellEnd"/>
-      <w:r>
-        <w:t>(</w:t>
-      </w:r>
-      <w:proofErr w:type="gramEnd"/>
-      <w:r>
-        <w:t xml:space="preserve">?) on assembled systems </w:t>
-      </w:r>
-      <w:proofErr w:type="spellStart"/>
-      <w:r>
-        <w:t>SpMV</w:t>
-      </w:r>
-      <w:proofErr w:type="spellEnd"/>
-      <w:r>
-        <w:t xml:space="preserve"> </w:t>
-      </w:r>
-    </w:p>
-    <w:p>
-      <w:pPr>
-        <w:pStyle w:val="NoteLevel2"/>
-      </w:pPr>
-      <w:r>
-        <w:t xml:space="preserve">Include test on phi compare MKL on </w:t>
-      </w:r>
-      <w:proofErr w:type="spellStart"/>
-      <w:r>
-        <w:t>westmere</w:t>
-      </w:r>
-      <w:proofErr w:type="spellEnd"/>
-      <w:r>
-        <w:t xml:space="preserve">, </w:t>
-      </w:r>
-      <w:proofErr w:type="spellStart"/>
-      <w:r>
-        <w:t>sandybridge</w:t>
-      </w:r>
-      <w:proofErr w:type="spellEnd"/>
+        <w:t xml:space="preserve">Compare MKL, VCL and CUSPARSE, PETsc(?) on assembled systems SpMV </w:t>
+      </w:r>
+    </w:p>
+    <w:p>
+      <w:pPr>
+        <w:pStyle w:val="NoteLevel2"/>
+      </w:pPr>
+      <w:r>
+        <w:t>Include test on phi compare MKL on westmere, sandybridge</w:t>
+      </w:r>
     </w:p>
     <w:p>
       <w:pPr>
@@ -2241,15 +1985,7 @@
         <w:pStyle w:val="NoteLevel2"/>
       </w:pPr>
       <w:r>
-        <w:t>Compare to CUDA-</w:t>
-      </w:r>
-      <w:proofErr w:type="gramStart"/>
-      <w:r>
-        <w:t>MPI(</w:t>
-      </w:r>
-      <w:proofErr w:type="gramEnd"/>
-      <w:r>
-        <w:t>?)</w:t>
+        <w:t>Compare to CUDA-MPI(?)</w:t>
       </w:r>
     </w:p>
     <w:p>
@@ -2278,15 +2014,7 @@
         <w:pStyle w:val="NoteLevel2"/>
       </w:pPr>
       <w:r>
-        <w:t xml:space="preserve">Add portable binary: </w:t>
-      </w:r>
-      <w:proofErr w:type="spellStart"/>
-      <w:r>
-        <w:t>NetCDF</w:t>
-      </w:r>
-      <w:proofErr w:type="spellEnd"/>
-      <w:r>
-        <w:t xml:space="preserve"> and HDF</w:t>
+        <w:t>Add portable binary: NetCDF and HDF</w:t>
       </w:r>
     </w:p>
     <w:p>
@@ -2395,15 +2123,7 @@
         <w:pStyle w:val="NoteLevel4"/>
       </w:pPr>
       <w:r>
-        <w:t xml:space="preserve">Ball query </w:t>
-      </w:r>
-      <w:proofErr w:type="spellStart"/>
-      <w:r>
-        <w:t>vs</w:t>
-      </w:r>
-      <w:proofErr w:type="spellEnd"/>
-      <w:r>
-        <w:t xml:space="preserve"> KNN</w:t>
+        <w:t>Ball query vs KNN</w:t>
       </w:r>
     </w:p>
     <w:p>
@@ -2411,23 +2131,7 @@
         <w:pStyle w:val="NoteLevel4"/>
       </w:pPr>
       <w:r>
-        <w:t>Typical algorithms used in other papers (</w:t>
-      </w:r>
-      <w:proofErr w:type="spellStart"/>
-      <w:r>
-        <w:t>Bengt</w:t>
-      </w:r>
-      <w:proofErr w:type="spellEnd"/>
-      <w:r>
-        <w:t xml:space="preserve"> has one mentioning KDTREE and </w:t>
-      </w:r>
-      <w:proofErr w:type="spellStart"/>
-      <w:r>
-        <w:t>Fasshauer’s</w:t>
-      </w:r>
-      <w:proofErr w:type="spellEnd"/>
-      <w:r>
-        <w:t xml:space="preserve"> slides/book mention faster brute)</w:t>
+        <w:t>Typical algorithms used in other papers (Bengt has one mentioning KDTREE and Fasshauer’s slides/book mention faster brute)</w:t>
       </w:r>
     </w:p>
     <w:p>
@@ -2451,15 +2155,7 @@
         <w:pStyle w:val="NoteLevel2"/>
       </w:pPr>
       <w:r>
-        <w:t xml:space="preserve">Use </w:t>
-      </w:r>
-      <w:proofErr w:type="spellStart"/>
-      <w:r>
-        <w:t>evernote</w:t>
-      </w:r>
-      <w:proofErr w:type="spellEnd"/>
-      <w:r>
-        <w:t xml:space="preserve"> to queue books with tags</w:t>
+        <w:t>Use evernote to queue books with tags</w:t>
       </w:r>
     </w:p>
     <w:p>
@@ -2488,281 +2184,246 @@
         <w:pStyle w:val="NoteLevel2"/>
       </w:pPr>
       <w:r>
-        <w:t xml:space="preserve">Need to add </w:t>
-      </w:r>
-      <w:proofErr w:type="spellStart"/>
-      <w:r>
-        <w:t>psuedospectral</w:t>
-      </w:r>
-      <w:proofErr w:type="spellEnd"/>
-    </w:p>
-    <w:p>
-      <w:pPr>
-        <w:pStyle w:val="NoteLevel1"/>
-      </w:pPr>
-      <w:r>
-        <w:t>Go back through references</w:t>
-      </w:r>
-    </w:p>
-    <w:p>
-      <w:pPr>
-        <w:pStyle w:val="NoteLevel2"/>
-      </w:pPr>
-      <w:r>
-        <w:t>Every single reference should be classified</w:t>
-      </w:r>
-    </w:p>
-    <w:p>
-      <w:pPr>
-        <w:pStyle w:val="NoteLevel3"/>
-      </w:pPr>
-      <w:r>
-        <w:t>Old methods</w:t>
-      </w:r>
-      <w:r>
-        <w:t xml:space="preserve"> (put in Preliminaries)</w:t>
-      </w:r>
-    </w:p>
-    <w:p>
-      <w:pPr>
-        <w:pStyle w:val="NoteLevel3"/>
-      </w:pPr>
-      <w:r>
-        <w:t>RBF-FD</w:t>
-      </w:r>
-      <w:r>
-        <w:t xml:space="preserve"> (put in RBF-FD chapter)</w:t>
-      </w:r>
-    </w:p>
-    <w:p>
-      <w:pPr>
-        <w:pStyle w:val="NoteLevel4"/>
-      </w:pPr>
-      <w:r>
-        <w:t>Parallel/Performance</w:t>
-      </w:r>
-    </w:p>
-    <w:p>
-      <w:pPr>
-        <w:pStyle w:val="NoteLevel4"/>
-      </w:pPr>
-      <w:r>
-        <w:t>Application</w:t>
-      </w:r>
-    </w:p>
-    <w:p>
-      <w:pPr>
-        <w:pStyle w:val="NoteLevel4"/>
-      </w:pPr>
-      <w:proofErr w:type="spellStart"/>
-      <w:r>
-        <w:t>Numerics</w:t>
-      </w:r>
-      <w:proofErr w:type="spellEnd"/>
-    </w:p>
-    <w:p>
-      <w:pPr>
-        <w:pStyle w:val="NoteLevel3"/>
-      </w:pPr>
-      <w:r>
-        <w:t>GPGPU</w:t>
-      </w:r>
-      <w:r>
-        <w:t xml:space="preserve"> (GPGPU chapter)</w:t>
-      </w:r>
-    </w:p>
-    <w:p>
-      <w:pPr>
-        <w:pStyle w:val="NoteLevel4"/>
-      </w:pPr>
-      <w:r>
-        <w:t>Multi-GPU</w:t>
-      </w:r>
-    </w:p>
-    <w:p>
-      <w:pPr>
-        <w:pStyle w:val="NoteLevel4"/>
-      </w:pPr>
-      <w:proofErr w:type="spellStart"/>
-      <w:r>
-        <w:t>SpMV</w:t>
-      </w:r>
-      <w:proofErr w:type="spellEnd"/>
-    </w:p>
-    <w:p>
-      <w:pPr>
-        <w:pStyle w:val="NoteLevel4"/>
-      </w:pPr>
-      <w:r>
-        <w:t>PDEs</w:t>
-      </w:r>
-    </w:p>
-    <w:p>
-      <w:pPr>
-        <w:pStyle w:val="NoteLevel4"/>
-      </w:pPr>
-      <w:r>
-        <w:t>Hardware/Optimization</w:t>
-      </w:r>
-    </w:p>
-    <w:p>
-      <w:pPr>
-        <w:pStyle w:val="NoteLevel3"/>
-      </w:pPr>
-      <w:r>
-        <w:t>Parallel PDEs</w:t>
-      </w:r>
-    </w:p>
-    <w:p>
-      <w:pPr>
-        <w:pStyle w:val="NoteLevel4"/>
-      </w:pPr>
-      <w:r>
-        <w:t>Decomposition</w:t>
-      </w:r>
-    </w:p>
-    <w:p>
-      <w:pPr>
-        <w:pStyle w:val="NoteLevel4"/>
-      </w:pPr>
-      <w:proofErr w:type="spellStart"/>
-      <w:r>
-        <w:t>SpMV</w:t>
-      </w:r>
-      <w:proofErr w:type="spellEnd"/>
-      <w:r>
-        <w:t xml:space="preserve"> optimizations</w:t>
-      </w:r>
-    </w:p>
-    <w:p>
-      <w:pPr>
-        <w:pStyle w:val="NoteLevel4"/>
-      </w:pPr>
-      <w:r>
-        <w:t>GMRES</w:t>
-      </w:r>
-    </w:p>
-    <w:p>
-      <w:pPr>
-        <w:pStyle w:val="NoteLevel1"/>
-      </w:pPr>
-      <w:r>
-        <w:t>The RBF-FD chapter needs:</w:t>
-      </w:r>
-    </w:p>
-    <w:p>
-      <w:pPr>
-        <w:pStyle w:val="NoteLevel2"/>
-      </w:pPr>
-      <w:r>
-        <w:t xml:space="preserve">Related papers on RBF-FD specifically (i.e., the complete history; follow Flyer </w:t>
-      </w:r>
-      <w:proofErr w:type="spellStart"/>
-      <w:r>
-        <w:t>Fornberg</w:t>
-      </w:r>
-      <w:proofErr w:type="spellEnd"/>
-      <w:r>
-        <w:t xml:space="preserve"> book). </w:t>
-      </w:r>
-    </w:p>
-    <w:p>
-      <w:pPr>
-        <w:pStyle w:val="NoteLevel3"/>
-      </w:pPr>
-      <w:r>
-        <w:t>Clearly state what every paper in the RBF-FD group accomplished</w:t>
-      </w:r>
-    </w:p>
-    <w:p>
-      <w:pPr>
-        <w:pStyle w:val="NoteLevel2"/>
-      </w:pPr>
-      <w:r>
-        <w:t>Weight method</w:t>
-      </w:r>
-    </w:p>
-    <w:p>
-      <w:pPr>
-        <w:pStyle w:val="NoteLevel2"/>
-      </w:pPr>
-      <w:r>
-        <w:t xml:space="preserve">Similarly to </w:t>
-      </w:r>
-      <w:r>
-        <w:t xml:space="preserve">spectral and </w:t>
-      </w:r>
-      <w:proofErr w:type="spellStart"/>
-      <w:r>
-        <w:t>pseudospectral</w:t>
-      </w:r>
-      <w:proofErr w:type="spellEnd"/>
-      <w:r>
-        <w:t xml:space="preserve"> (only collocation points allow optimizations) modes, RBF-FD and FD are related and share much of the same approach. Use RBF-FD for general node placement and high order accuracy. Use FD for optimized solution, faster solvers (Fourier decomposition, Band solver, </w:t>
-      </w:r>
-      <w:proofErr w:type="spellStart"/>
-      <w:r>
-        <w:t>etc</w:t>
-      </w:r>
-      <w:proofErr w:type="spellEnd"/>
-      <w:r>
-        <w:t xml:space="preserve">). </w:t>
-      </w:r>
-    </w:p>
-    <w:p>
-      <w:pPr>
-        <w:pStyle w:val="NoteLevel2"/>
-      </w:pPr>
-      <w:r>
-        <w:t>Apply weights to single node (figure from Paper 1) or form a DM</w:t>
-      </w:r>
-    </w:p>
-    <w:p>
-      <w:pPr>
-        <w:pStyle w:val="NoteLevel2"/>
-      </w:pPr>
-      <w:r>
-        <w:t>Solve PDEs with explicit/implicit form (solvers)</w:t>
-      </w:r>
-    </w:p>
-    <w:p>
-      <w:pPr>
-        <w:pStyle w:val="NoteLevel3"/>
-      </w:pPr>
-      <w:r>
-        <w:t>Mention GMRES</w:t>
-      </w:r>
-    </w:p>
-    <w:p>
-      <w:pPr>
-        <w:pStyle w:val="NoteLevel2"/>
-      </w:pPr>
-      <w:r>
-        <w:t>List of weight types</w:t>
-      </w:r>
-    </w:p>
-    <w:p>
-      <w:pPr>
-        <w:pStyle w:val="NoteLevel3"/>
-      </w:pPr>
-      <w:r>
-        <w:t>Projection operators</w:t>
-      </w:r>
-    </w:p>
-    <w:p>
-      <w:pPr>
-        <w:pStyle w:val="NoteLevel2"/>
-      </w:pPr>
-      <w:r>
-        <w:t>Choosing epsilon</w:t>
-      </w:r>
-    </w:p>
-    <w:p>
-      <w:pPr>
-        <w:pStyle w:val="NoteLevel1"/>
-      </w:pPr>
+        <w:t xml:space="preserve">DONE: </w:t>
+      </w:r>
       <w:bookmarkStart w:id="22" w:name="_GoBack"/>
       <w:bookmarkEnd w:id="22"/>
+      <w:r>
+        <w:t>Need to add psuedospectral</w:t>
+      </w:r>
+    </w:p>
+    <w:p>
+      <w:pPr>
+        <w:pStyle w:val="NoteLevel1"/>
+      </w:pPr>
+      <w:r>
+        <w:t>Go back through references</w:t>
+      </w:r>
+    </w:p>
+    <w:p>
+      <w:pPr>
+        <w:pStyle w:val="NoteLevel2"/>
+      </w:pPr>
+      <w:r>
+        <w:t>Every single reference should be classified</w:t>
+      </w:r>
+    </w:p>
+    <w:p>
+      <w:pPr>
+        <w:pStyle w:val="NoteLevel3"/>
+      </w:pPr>
+      <w:r>
+        <w:t>Old methods</w:t>
+      </w:r>
+      <w:r>
+        <w:t xml:space="preserve"> (put in Preliminaries)</w:t>
+      </w:r>
+    </w:p>
+    <w:p>
+      <w:pPr>
+        <w:pStyle w:val="NoteLevel3"/>
+      </w:pPr>
+      <w:r>
+        <w:t>RBF-FD</w:t>
+      </w:r>
+      <w:r>
+        <w:t xml:space="preserve"> (put in RBF-FD chapter)</w:t>
+      </w:r>
+    </w:p>
+    <w:p>
+      <w:pPr>
+        <w:pStyle w:val="NoteLevel4"/>
+      </w:pPr>
+      <w:r>
+        <w:t>Parallel/Performance</w:t>
+      </w:r>
+    </w:p>
+    <w:p>
+      <w:pPr>
+        <w:pStyle w:val="NoteLevel4"/>
+      </w:pPr>
+      <w:r>
+        <w:t>Application</w:t>
+      </w:r>
+    </w:p>
+    <w:p>
+      <w:pPr>
+        <w:pStyle w:val="NoteLevel4"/>
+      </w:pPr>
+      <w:r>
+        <w:t>Numerics</w:t>
+      </w:r>
+    </w:p>
+    <w:p>
+      <w:pPr>
+        <w:pStyle w:val="NoteLevel3"/>
+      </w:pPr>
+      <w:r>
+        <w:t>GPGPU</w:t>
+      </w:r>
+      <w:r>
+        <w:t xml:space="preserve"> (GPGPU chapter)</w:t>
+      </w:r>
+    </w:p>
+    <w:p>
+      <w:pPr>
+        <w:pStyle w:val="NoteLevel4"/>
+      </w:pPr>
+      <w:r>
+        <w:t>Multi-GPU</w:t>
+      </w:r>
+    </w:p>
+    <w:p>
+      <w:pPr>
+        <w:pStyle w:val="NoteLevel4"/>
+      </w:pPr>
+      <w:r>
+        <w:t>SpMV</w:t>
+      </w:r>
+    </w:p>
+    <w:p>
+      <w:pPr>
+        <w:pStyle w:val="NoteLevel4"/>
+      </w:pPr>
+      <w:r>
+        <w:t>PDEs</w:t>
+      </w:r>
+    </w:p>
+    <w:p>
+      <w:pPr>
+        <w:pStyle w:val="NoteLevel4"/>
+      </w:pPr>
+      <w:r>
+        <w:t>Hardware/Optimization</w:t>
+      </w:r>
+    </w:p>
+    <w:p>
+      <w:pPr>
+        <w:pStyle w:val="NoteLevel3"/>
+      </w:pPr>
+      <w:r>
+        <w:t>Parallel PDEs</w:t>
+      </w:r>
+    </w:p>
+    <w:p>
+      <w:pPr>
+        <w:pStyle w:val="NoteLevel4"/>
+      </w:pPr>
+      <w:r>
+        <w:t>Decomposition</w:t>
+      </w:r>
+    </w:p>
+    <w:p>
+      <w:pPr>
+        <w:pStyle w:val="NoteLevel4"/>
+      </w:pPr>
+      <w:r>
+        <w:t>SpMV optimizations</w:t>
+      </w:r>
+    </w:p>
+    <w:p>
+      <w:pPr>
+        <w:pStyle w:val="NoteLevel4"/>
+      </w:pPr>
+      <w:r>
+        <w:t>GMRES</w:t>
+      </w:r>
+    </w:p>
+    <w:p>
+      <w:pPr>
+        <w:pStyle w:val="NoteLevel1"/>
+      </w:pPr>
+      <w:r>
+        <w:t>The RBF-FD chapter needs:</w:t>
+      </w:r>
+    </w:p>
+    <w:p>
+      <w:pPr>
+        <w:pStyle w:val="NoteLevel2"/>
+      </w:pPr>
+      <w:r>
+        <w:t xml:space="preserve">Related papers on RBF-FD specifically (i.e., the complete history; follow Flyer Fornberg book). </w:t>
+      </w:r>
+    </w:p>
+    <w:p>
+      <w:pPr>
+        <w:pStyle w:val="NoteLevel3"/>
+      </w:pPr>
+      <w:r>
+        <w:t>Clearly state what every paper in the RBF-FD group accomplished</w:t>
+      </w:r>
+    </w:p>
+    <w:p>
+      <w:pPr>
+        <w:pStyle w:val="NoteLevel2"/>
+      </w:pPr>
+      <w:r>
+        <w:t>Weight method</w:t>
+      </w:r>
+    </w:p>
+    <w:p>
+      <w:pPr>
+        <w:pStyle w:val="NoteLevel2"/>
+      </w:pPr>
+      <w:r>
+        <w:t xml:space="preserve">Similarly to </w:t>
+      </w:r>
+      <w:r>
+        <w:t xml:space="preserve">spectral and pseudospectral (only collocation points allow optimizations) modes, RBF-FD and FD are related and share much of the same approach. Use RBF-FD for general node placement and high order accuracy. Use FD for optimized solution, faster solvers (Fourier decomposition, Band solver, etc). </w:t>
+      </w:r>
+    </w:p>
+    <w:p>
+      <w:pPr>
+        <w:pStyle w:val="NoteLevel2"/>
+      </w:pPr>
+      <w:r>
+        <w:t>Apply weights to single node (figure from Paper 1) or form a DM</w:t>
+      </w:r>
+    </w:p>
+    <w:p>
+      <w:pPr>
+        <w:pStyle w:val="NoteLevel2"/>
+      </w:pPr>
+      <w:r>
+        <w:t>Solve PDEs with explicit/implicit form (solvers)</w:t>
+      </w:r>
+    </w:p>
+    <w:p>
+      <w:pPr>
+        <w:pStyle w:val="NoteLevel3"/>
+      </w:pPr>
+      <w:r>
+        <w:t>Mention GMRES</w:t>
+      </w:r>
+    </w:p>
+    <w:p>
+      <w:pPr>
+        <w:pStyle w:val="NoteLevel2"/>
+      </w:pPr>
+      <w:r>
+        <w:t>List of weight types</w:t>
+      </w:r>
+    </w:p>
+    <w:p>
+      <w:pPr>
+        <w:pStyle w:val="NoteLevel3"/>
+      </w:pPr>
+      <w:r>
+        <w:t>Projection operators</w:t>
+      </w:r>
+    </w:p>
+    <w:p>
+      <w:pPr>
+        <w:pStyle w:val="NoteLevel2"/>
+      </w:pPr>
+      <w:r>
+        <w:t>Choosing epsilon</w:t>
+      </w:r>
+    </w:p>
+    <w:p>
+      <w:pPr>
+        <w:pStyle w:val="NoteLevel1"/>
+      </w:pPr>
     </w:p>
     <w:sectPr>
       <w:headerReference w:type="first" r:id="rId19"/>

</xml_diff>

<commit_message>
Working on RBF-FD. need to rewrite the definition.
</commit_message>
<xml_diff>
--- a/OutlineNotebook.docx
+++ b/OutlineNotebook.docx
@@ -2186,239 +2186,247 @@
       <w:r>
         <w:t xml:space="preserve">DONE: </w:t>
       </w:r>
+      <w:r>
+        <w:t>Need to add psuedospectral</w:t>
+      </w:r>
+    </w:p>
+    <w:p>
+      <w:pPr>
+        <w:pStyle w:val="NoteLevel1"/>
+      </w:pPr>
+      <w:r>
+        <w:t>Go back through references</w:t>
+      </w:r>
+    </w:p>
+    <w:p>
+      <w:pPr>
+        <w:pStyle w:val="NoteLevel2"/>
+      </w:pPr>
+      <w:r>
+        <w:t>Every single reference should be classified</w:t>
+      </w:r>
+    </w:p>
+    <w:p>
+      <w:pPr>
+        <w:pStyle w:val="NoteLevel3"/>
+      </w:pPr>
+      <w:r>
+        <w:t>Old methods</w:t>
+      </w:r>
+      <w:r>
+        <w:t xml:space="preserve"> (put in Preliminaries)</w:t>
+      </w:r>
+    </w:p>
+    <w:p>
+      <w:pPr>
+        <w:pStyle w:val="NoteLevel3"/>
+      </w:pPr>
+      <w:r>
+        <w:t>RBF-FD</w:t>
+      </w:r>
+      <w:r>
+        <w:t xml:space="preserve"> (put in RBF-FD chapter)</w:t>
+      </w:r>
+    </w:p>
+    <w:p>
+      <w:pPr>
+        <w:pStyle w:val="NoteLevel4"/>
+      </w:pPr>
+      <w:r>
+        <w:t>Parallel/Performance</w:t>
+      </w:r>
+    </w:p>
+    <w:p>
+      <w:pPr>
+        <w:pStyle w:val="NoteLevel4"/>
+      </w:pPr>
+      <w:r>
+        <w:t>Application</w:t>
+      </w:r>
+    </w:p>
+    <w:p>
+      <w:pPr>
+        <w:pStyle w:val="NoteLevel4"/>
+      </w:pPr>
+      <w:r>
+        <w:t>Numerics</w:t>
+      </w:r>
+    </w:p>
+    <w:p>
+      <w:pPr>
+        <w:pStyle w:val="NoteLevel3"/>
+      </w:pPr>
+      <w:r>
+        <w:t>GPGPU</w:t>
+      </w:r>
+      <w:r>
+        <w:t xml:space="preserve"> (GPGPU chapter)</w:t>
+      </w:r>
+    </w:p>
+    <w:p>
+      <w:pPr>
+        <w:pStyle w:val="NoteLevel4"/>
+      </w:pPr>
+      <w:r>
+        <w:t>Multi-GPU</w:t>
+      </w:r>
+    </w:p>
+    <w:p>
+      <w:pPr>
+        <w:pStyle w:val="NoteLevel4"/>
+      </w:pPr>
+      <w:r>
+        <w:t>SpMV</w:t>
+      </w:r>
+    </w:p>
+    <w:p>
+      <w:pPr>
+        <w:pStyle w:val="NoteLevel4"/>
+      </w:pPr>
+      <w:r>
+        <w:t>PDEs</w:t>
+      </w:r>
+    </w:p>
+    <w:p>
+      <w:pPr>
+        <w:pStyle w:val="NoteLevel4"/>
+      </w:pPr>
+      <w:r>
+        <w:t>Hardware/Optimization</w:t>
+      </w:r>
+    </w:p>
+    <w:p>
+      <w:pPr>
+        <w:pStyle w:val="NoteLevel3"/>
+      </w:pPr>
+      <w:r>
+        <w:t>Parallel PDEs</w:t>
+      </w:r>
+    </w:p>
+    <w:p>
+      <w:pPr>
+        <w:pStyle w:val="NoteLevel4"/>
+      </w:pPr>
+      <w:r>
+        <w:t>Decomposition</w:t>
+      </w:r>
+    </w:p>
+    <w:p>
+      <w:pPr>
+        <w:pStyle w:val="NoteLevel4"/>
+      </w:pPr>
+      <w:r>
+        <w:t>SpMV optimizations</w:t>
+      </w:r>
+    </w:p>
+    <w:p>
+      <w:pPr>
+        <w:pStyle w:val="NoteLevel4"/>
+      </w:pPr>
+      <w:r>
+        <w:t>GMRES</w:t>
+      </w:r>
+    </w:p>
+    <w:p>
+      <w:pPr>
+        <w:pStyle w:val="NoteLevel1"/>
+      </w:pPr>
+      <w:r>
+        <w:t>The RBF-FD chapter needs:</w:t>
+      </w:r>
+    </w:p>
+    <w:p>
+      <w:pPr>
+        <w:pStyle w:val="NoteLevel2"/>
+      </w:pPr>
+      <w:r>
+        <w:t xml:space="preserve">Related papers on RBF-FD specifically (i.e., the complete history; follow Flyer Fornberg book). </w:t>
+      </w:r>
+    </w:p>
+    <w:p>
+      <w:pPr>
+        <w:pStyle w:val="NoteLevel3"/>
+      </w:pPr>
+      <w:r>
+        <w:t>Clearly state what every paper in the RBF-FD group accomplished</w:t>
+      </w:r>
+    </w:p>
+    <w:p>
+      <w:pPr>
+        <w:pStyle w:val="NoteLevel2"/>
+      </w:pPr>
+      <w:r>
+        <w:t>Weight method</w:t>
+      </w:r>
+    </w:p>
+    <w:p>
+      <w:pPr>
+        <w:pStyle w:val="NoteLevel2"/>
+      </w:pPr>
+      <w:r>
+        <w:t xml:space="preserve">Similarly to </w:t>
+      </w:r>
+      <w:r>
+        <w:t xml:space="preserve">spectral and pseudospectral (only collocation points allow optimizations) modes, RBF-FD and FD are related and share much of the same approach. Use RBF-FD for general node placement and high order accuracy. Use FD for optimized solution, faster solvers (Fourier decomposition, Band solver, etc). </w:t>
+      </w:r>
+    </w:p>
+    <w:p>
+      <w:pPr>
+        <w:pStyle w:val="NoteLevel2"/>
+      </w:pPr>
+      <w:r>
+        <w:t>Apply weights to single node (figure from Paper 1) or form a DM</w:t>
+      </w:r>
+    </w:p>
+    <w:p>
+      <w:pPr>
+        <w:pStyle w:val="NoteLevel2"/>
+      </w:pPr>
+      <w:r>
+        <w:t>Solve PDEs with explicit/implicit form (solvers)</w:t>
+      </w:r>
+    </w:p>
+    <w:p>
+      <w:pPr>
+        <w:pStyle w:val="NoteLevel3"/>
+      </w:pPr>
+      <w:r>
+        <w:t>Mention GMRES</w:t>
+      </w:r>
+    </w:p>
+    <w:p>
+      <w:pPr>
+        <w:pStyle w:val="NoteLevel2"/>
+      </w:pPr>
+      <w:r>
+        <w:t>List of weight types</w:t>
+      </w:r>
+    </w:p>
+    <w:p>
+      <w:pPr>
+        <w:pStyle w:val="NoteLevel3"/>
+      </w:pPr>
+      <w:r>
+        <w:t>Projection operators</w:t>
+      </w:r>
+    </w:p>
+    <w:p>
+      <w:pPr>
+        <w:pStyle w:val="NoteLevel2"/>
+      </w:pPr>
+      <w:r>
+        <w:t>Choosing epsilon</w:t>
+      </w:r>
+    </w:p>
+    <w:p>
+      <w:pPr>
+        <w:pStyle w:val="NoteLevel2"/>
+      </w:pPr>
+      <w:r>
+        <w:t>Hyperviscosity stabilization</w:t>
+      </w:r>
       <w:bookmarkStart w:id="22" w:name="_GoBack"/>
       <w:bookmarkEnd w:id="22"/>
-      <w:r>
-        <w:t>Need to add psuedospectral</w:t>
-      </w:r>
-    </w:p>
-    <w:p>
-      <w:pPr>
-        <w:pStyle w:val="NoteLevel1"/>
-      </w:pPr>
-      <w:r>
-        <w:t>Go back through references</w:t>
-      </w:r>
-    </w:p>
-    <w:p>
-      <w:pPr>
-        <w:pStyle w:val="NoteLevel2"/>
-      </w:pPr>
-      <w:r>
-        <w:t>Every single reference should be classified</w:t>
-      </w:r>
-    </w:p>
-    <w:p>
-      <w:pPr>
-        <w:pStyle w:val="NoteLevel3"/>
-      </w:pPr>
-      <w:r>
-        <w:t>Old methods</w:t>
-      </w:r>
-      <w:r>
-        <w:t xml:space="preserve"> (put in Preliminaries)</w:t>
-      </w:r>
-    </w:p>
-    <w:p>
-      <w:pPr>
-        <w:pStyle w:val="NoteLevel3"/>
-      </w:pPr>
-      <w:r>
-        <w:t>RBF-FD</w:t>
-      </w:r>
-      <w:r>
-        <w:t xml:space="preserve"> (put in RBF-FD chapter)</w:t>
-      </w:r>
-    </w:p>
-    <w:p>
-      <w:pPr>
-        <w:pStyle w:val="NoteLevel4"/>
-      </w:pPr>
-      <w:r>
-        <w:t>Parallel/Performance</w:t>
-      </w:r>
-    </w:p>
-    <w:p>
-      <w:pPr>
-        <w:pStyle w:val="NoteLevel4"/>
-      </w:pPr>
-      <w:r>
-        <w:t>Application</w:t>
-      </w:r>
-    </w:p>
-    <w:p>
-      <w:pPr>
-        <w:pStyle w:val="NoteLevel4"/>
-      </w:pPr>
-      <w:r>
-        <w:t>Numerics</w:t>
-      </w:r>
-    </w:p>
-    <w:p>
-      <w:pPr>
-        <w:pStyle w:val="NoteLevel3"/>
-      </w:pPr>
-      <w:r>
-        <w:t>GPGPU</w:t>
-      </w:r>
-      <w:r>
-        <w:t xml:space="preserve"> (GPGPU chapter)</w:t>
-      </w:r>
-    </w:p>
-    <w:p>
-      <w:pPr>
-        <w:pStyle w:val="NoteLevel4"/>
-      </w:pPr>
-      <w:r>
-        <w:t>Multi-GPU</w:t>
-      </w:r>
-    </w:p>
-    <w:p>
-      <w:pPr>
-        <w:pStyle w:val="NoteLevel4"/>
-      </w:pPr>
-      <w:r>
-        <w:t>SpMV</w:t>
-      </w:r>
-    </w:p>
-    <w:p>
-      <w:pPr>
-        <w:pStyle w:val="NoteLevel4"/>
-      </w:pPr>
-      <w:r>
-        <w:t>PDEs</w:t>
-      </w:r>
-    </w:p>
-    <w:p>
-      <w:pPr>
-        <w:pStyle w:val="NoteLevel4"/>
-      </w:pPr>
-      <w:r>
-        <w:t>Hardware/Optimization</w:t>
-      </w:r>
-    </w:p>
-    <w:p>
-      <w:pPr>
-        <w:pStyle w:val="NoteLevel3"/>
-      </w:pPr>
-      <w:r>
-        <w:t>Parallel PDEs</w:t>
-      </w:r>
-    </w:p>
-    <w:p>
-      <w:pPr>
-        <w:pStyle w:val="NoteLevel4"/>
-      </w:pPr>
-      <w:r>
-        <w:t>Decomposition</w:t>
-      </w:r>
-    </w:p>
-    <w:p>
-      <w:pPr>
-        <w:pStyle w:val="NoteLevel4"/>
-      </w:pPr>
-      <w:r>
-        <w:t>SpMV optimizations</w:t>
-      </w:r>
-    </w:p>
-    <w:p>
-      <w:pPr>
-        <w:pStyle w:val="NoteLevel4"/>
-      </w:pPr>
-      <w:r>
-        <w:t>GMRES</w:t>
-      </w:r>
-    </w:p>
-    <w:p>
-      <w:pPr>
-        <w:pStyle w:val="NoteLevel1"/>
-      </w:pPr>
-      <w:r>
-        <w:t>The RBF-FD chapter needs:</w:t>
-      </w:r>
-    </w:p>
-    <w:p>
-      <w:pPr>
-        <w:pStyle w:val="NoteLevel2"/>
-      </w:pPr>
-      <w:r>
-        <w:t xml:space="preserve">Related papers on RBF-FD specifically (i.e., the complete history; follow Flyer Fornberg book). </w:t>
-      </w:r>
-    </w:p>
-    <w:p>
-      <w:pPr>
-        <w:pStyle w:val="NoteLevel3"/>
-      </w:pPr>
-      <w:r>
-        <w:t>Clearly state what every paper in the RBF-FD group accomplished</w:t>
-      </w:r>
-    </w:p>
-    <w:p>
-      <w:pPr>
-        <w:pStyle w:val="NoteLevel2"/>
-      </w:pPr>
-      <w:r>
-        <w:t>Weight method</w:t>
-      </w:r>
-    </w:p>
-    <w:p>
-      <w:pPr>
-        <w:pStyle w:val="NoteLevel2"/>
-      </w:pPr>
-      <w:r>
-        <w:t xml:space="preserve">Similarly to </w:t>
-      </w:r>
-      <w:r>
-        <w:t xml:space="preserve">spectral and pseudospectral (only collocation points allow optimizations) modes, RBF-FD and FD are related and share much of the same approach. Use RBF-FD for general node placement and high order accuracy. Use FD for optimized solution, faster solvers (Fourier decomposition, Band solver, etc). </w:t>
-      </w:r>
-    </w:p>
-    <w:p>
-      <w:pPr>
-        <w:pStyle w:val="NoteLevel2"/>
-      </w:pPr>
-      <w:r>
-        <w:t>Apply weights to single node (figure from Paper 1) or form a DM</w:t>
-      </w:r>
-    </w:p>
-    <w:p>
-      <w:pPr>
-        <w:pStyle w:val="NoteLevel2"/>
-      </w:pPr>
-      <w:r>
-        <w:t>Solve PDEs with explicit/implicit form (solvers)</w:t>
-      </w:r>
-    </w:p>
-    <w:p>
-      <w:pPr>
-        <w:pStyle w:val="NoteLevel3"/>
-      </w:pPr>
-      <w:r>
-        <w:t>Mention GMRES</w:t>
-      </w:r>
-    </w:p>
-    <w:p>
-      <w:pPr>
-        <w:pStyle w:val="NoteLevel2"/>
-      </w:pPr>
-      <w:r>
-        <w:t>List of weight types</w:t>
-      </w:r>
-    </w:p>
-    <w:p>
-      <w:pPr>
-        <w:pStyle w:val="NoteLevel3"/>
-      </w:pPr>
-      <w:r>
-        <w:t>Projection operators</w:t>
-      </w:r>
-    </w:p>
-    <w:p>
-      <w:pPr>
-        <w:pStyle w:val="NoteLevel2"/>
-      </w:pPr>
-      <w:r>
-        <w:t>Choosing epsilon</w:t>
-      </w:r>
     </w:p>
     <w:p>
       <w:pPr>

</xml_diff>

<commit_message>
Added figure and continuing. Nearing the end of the first half of the second chapter.
</commit_message>
<xml_diff>
--- a/OutlineNotebook.docx
+++ b/OutlineNotebook.docx
@@ -2386,6 +2386,9 @@
         <w:pStyle w:val="NoteLevel2"/>
       </w:pPr>
       <w:r>
+        <w:t xml:space="preserve">DONE: </w:t>
+      </w:r>
+      <w:r>
         <w:t>Apply weights to single node (figure from Paper 1) or form a DM</w:t>
       </w:r>
     </w:p>
@@ -2469,24 +2472,27 @@
         <w:pStyle w:val="NoteLevel3"/>
       </w:pPr>
       <w:r>
-        <w:t>DM structure (rows are product</w:t>
-      </w:r>
-      <w:r>
-        <w:t>; paper 1</w:t>
-      </w:r>
-      <w:r>
-        <w:t>)</w:t>
-      </w:r>
-    </w:p>
-    <w:p>
-      <w:pPr>
-        <w:pStyle w:val="NoteLevel3"/>
-      </w:pPr>
-      <w:r>
-        <w:t>GMRES algorithm</w:t>
+        <w:t xml:space="preserve">DONE: </w:t>
       </w:r>
       <w:bookmarkStart w:id="22" w:name="_GoBack"/>
       <w:bookmarkEnd w:id="22"/>
+      <w:r>
+        <w:t>DM structure (rows are product</w:t>
+      </w:r>
+      <w:r>
+        <w:t>; paper 1</w:t>
+      </w:r>
+      <w:r>
+        <w:t>)</w:t>
+      </w:r>
+    </w:p>
+    <w:p>
+      <w:pPr>
+        <w:pStyle w:val="NoteLevel3"/>
+      </w:pPr>
+      <w:r>
+        <w:t>GMRES algorithm</w:t>
+      </w:r>
     </w:p>
     <w:sectPr>
       <w:headerReference w:type="first" r:id="rId19"/>

</xml_diff>